<commit_message>
Updated Assignment 4 Solution with contact details
</commit_message>
<xml_diff>
--- a/Assignment 4 Solution.docx
+++ b/Assignment 4 Solution.docx
@@ -1,21 +1,123 @@
 
 <file path=word/document.xml><?xml version="1.0" encoding="utf-8"?>
-<w:document xmlns:wpc="http://schemas.microsoft.com/office/word/2010/wordprocessingCanvas" xmlns:cx="http://schemas.microsoft.com/office/drawing/2014/chartex" xmlns:cx1="http://schemas.microsoft.com/office/drawing/2015/9/8/chartex" xmlns:cx2="http://schemas.microsoft.com/office/drawing/2015/10/21/chartex" xmlns:cx3="http://schemas.microsoft.com/office/drawing/2016/5/9/chartex" xmlns:cx4="http://schemas.microsoft.com/office/drawing/2016/5/10/chartex" xmlns:cx5="http://schemas.microsoft.com/office/drawing/2016/5/11/chartex" xmlns:cx6="http://schemas.microsoft.com/office/drawing/2016/5/12/chartex" xmlns:cx7="http://schemas.microsoft.com/office/drawing/2016/5/13/chartex" xmlns:cx8="http://schemas.microsoft.com/office/drawing/2016/5/14/chartex" xmlns:mc="http://schemas.openxmlformats.org/markup-compatibility/2006" xmlns:aink="http://schemas.microsoft.com/office/drawing/2016/ink" xmlns:am3d="http://schemas.microsoft.com/office/drawing/2017/model3d" xmlns:o="urn:schemas-microsoft-com:office:office" xmlns:oel="http://schemas.microsoft.com/office/2019/extlst" xmlns:r="http://schemas.openxmlformats.org/officeDocument/2006/relationships" xmlns:m="http://schemas.openxmlformats.org/officeDocument/2006/math" xmlns:v="urn:schemas-microsoft-com:vml" xmlns:wp14="http://schemas.microsoft.com/office/word/2010/wordprocessingDrawing" xmlns:wp="http://schemas.openxmlformats.org/drawingml/2006/wordprocessingDrawing" xmlns:w10="urn:schemas-microsoft-com:office:word" xmlns:w="http://schemas.openxmlformats.org/wordprocessingml/2006/main" xmlns:w14="http://schemas.microsoft.com/office/word/2010/wordml" xmlns:w15="http://schemas.microsoft.com/office/word/2012/wordml" xmlns:w16cex="http://schemas.microsoft.com/office/word/2018/wordml/cex" xmlns:w16cid="http://schemas.microsoft.com/office/word/2016/wordml/cid" xmlns:w16="http://schemas.microsoft.com/office/word/2018/wordml" xmlns:w16du="http://schemas.microsoft.com/office/word/2023/wordml/word16du" xmlns:w16sdtdh="http://schemas.microsoft.com/office/word/2020/wordml/sdtdatahash" xmlns:w16se="http://schemas.microsoft.com/office/word/2015/wordml/symex" xmlns:wpg="http://schemas.microsoft.com/office/word/2010/wordprocessingGroup" xmlns:wpi="http://schemas.microsoft.com/office/word/2010/wordprocessingInk" xmlns:wne="http://schemas.microsoft.com/office/word/2006/wordml" xmlns:wps="http://schemas.microsoft.com/office/word/2010/wordprocessingShape" mc:Ignorable="w14 w15 w16se w16cid w16 w16cex w16sdtdh w16du wp14">
+<w:document xmlns:wpc="http://schemas.microsoft.com/office/word/2010/wordprocessingCanvas" xmlns:cx="http://schemas.microsoft.com/office/drawing/2014/chartex" xmlns:cx1="http://schemas.microsoft.com/office/drawing/2015/9/8/chartex" xmlns:cx2="http://schemas.microsoft.com/office/drawing/2015/10/21/chartex" xmlns:cx3="http://schemas.microsoft.com/office/drawing/2016/5/9/chartex" xmlns:cx4="http://schemas.microsoft.com/office/drawing/2016/5/10/chartex" xmlns:cx5="http://schemas.microsoft.com/office/drawing/2016/5/11/chartex" xmlns:cx6="http://schemas.microsoft.com/office/drawing/2016/5/12/chartex" xmlns:cx7="http://schemas.microsoft.com/office/drawing/2016/5/13/chartex" xmlns:cx8="http://schemas.microsoft.com/office/drawing/2016/5/14/chartex" xmlns:mc="http://schemas.openxmlformats.org/markup-compatibility/2006" xmlns:aink="http://schemas.microsoft.com/office/drawing/2016/ink" xmlns:am3d="http://schemas.microsoft.com/office/drawing/2017/model3d" xmlns:o="urn:schemas-microsoft-com:office:office" xmlns:oel="http://schemas.microsoft.com/office/2019/extlst" xmlns:r="http://schemas.openxmlformats.org/officeDocument/2006/relationships" xmlns:m="http://schemas.openxmlformats.org/officeDocument/2006/math" xmlns:v="urn:schemas-microsoft-com:vml" xmlns:wp14="http://schemas.microsoft.com/office/word/2010/wordprocessingDrawing" xmlns:wp="http://schemas.openxmlformats.org/drawingml/2006/wordprocessingDrawing" xmlns:w10="urn:schemas-microsoft-com:office:word" xmlns:w="http://schemas.openxmlformats.org/wordprocessingml/2006/main" xmlns:w14="http://schemas.microsoft.com/office/word/2010/wordml" xmlns:w15="http://schemas.microsoft.com/office/word/2012/wordml" xmlns:w16cex="http://schemas.microsoft.com/office/word/2018/wordml/cex" xmlns:w16cid="http://schemas.microsoft.com/office/word/2016/wordml/cid" xmlns:w16="http://schemas.microsoft.com/office/word/2018/wordml" xmlns:w16du="http://schemas.microsoft.com/office/word/2023/wordml/word16du" xmlns:w16sdtdh="http://schemas.microsoft.com/office/word/2020/wordml/sdtdatahash" xmlns:w16sdtfl="http://schemas.microsoft.com/office/word/2024/wordml/sdtformatlock" xmlns:w16se="http://schemas.microsoft.com/office/word/2015/wordml/symex" xmlns:wpg="http://schemas.microsoft.com/office/word/2010/wordprocessingGroup" xmlns:wpi="http://schemas.microsoft.com/office/word/2010/wordprocessingInk" xmlns:wne="http://schemas.microsoft.com/office/word/2006/wordml" xmlns:wps="http://schemas.microsoft.com/office/word/2010/wordprocessingShape" mc:Ignorable="w14 w15 w16se w16cid w16 w16cex w16sdtdh w16sdtfl w16du wp14">
   <w:body>
     <w:p>
       <w:pPr>
-        <w:jc w:val="center"/>
+        <w:rPr>
+          <w:sz w:val="36"/>
+          <w:szCs w:val="36"/>
+        </w:rPr>
+      </w:pPr>
+      <w:r>
         <w:rPr>
           <w:b/>
           <w:bCs/>
-        </w:rPr>
-      </w:pPr>
+          <w:sz w:val="36"/>
+          <w:szCs w:val="36"/>
+        </w:rPr>
+        <w:t>Contact Information</w:t>
+      </w:r>
+      <w:r>
+        <w:rPr>
+          <w:sz w:val="36"/>
+          <w:szCs w:val="36"/>
+        </w:rPr>
+        <w:br/>
+      </w:r>
       <w:r>
         <w:rPr>
           <w:b/>
           <w:bCs/>
+          <w:sz w:val="36"/>
+          <w:szCs w:val="36"/>
+        </w:rPr>
+        <w:t>Name:</w:t>
+      </w:r>
+      <w:r>
+        <w:rPr>
+          <w:sz w:val="36"/>
+          <w:szCs w:val="36"/>
+        </w:rPr>
+        <w:t xml:space="preserve"> Amos Makokha</w:t>
+      </w:r>
+      <w:r>
+        <w:rPr>
+          <w:sz w:val="36"/>
+          <w:szCs w:val="36"/>
+        </w:rPr>
+        <w:br/>
+      </w:r>
+      <w:r>
+        <w:rPr>
+          <w:b/>
+          <w:bCs/>
+          <w:sz w:val="36"/>
+          <w:szCs w:val="36"/>
+        </w:rPr>
+        <w:t>Email:</w:t>
+      </w:r>
+      <w:r>
+        <w:rPr>
+          <w:sz w:val="36"/>
+          <w:szCs w:val="36"/>
+        </w:rPr>
+        <w:t xml:space="preserve"> amosmakokha084@gmail.com</w:t>
+      </w:r>
+      <w:r>
+        <w:rPr>
+          <w:sz w:val="36"/>
+          <w:szCs w:val="36"/>
+        </w:rPr>
+        <w:br/>
+      </w:r>
+      <w:r>
+        <w:rPr>
+          <w:b/>
+          <w:bCs/>
+          <w:sz w:val="36"/>
+          <w:szCs w:val="36"/>
+        </w:rPr>
+        <w:t>WhatsApp:</w:t>
+      </w:r>
+      <w:r>
+        <w:rPr>
+          <w:sz w:val="36"/>
+          <w:szCs w:val="36"/>
+        </w:rPr>
+        <w:t xml:space="preserve"> +254 740 231657</w:t>
+      </w:r>
+    </w:p>
+    <w:p>
+      <w:pPr>
+        <w:jc w:val="center"/>
+        <w:rPr>
+          <w:b/>
+          <w:bCs/>
+        </w:rPr>
+      </w:pPr>
+    </w:p>
+    <w:p>
+      <w:pPr>
+        <w:jc w:val="center"/>
+        <w:rPr>
+          <w:b/>
+          <w:bCs/>
+        </w:rPr>
+      </w:pPr>
+      <w:r>
+        <w:rPr>
+          <w:b/>
+          <w:bCs/>
         </w:rPr>
         <w:t>Assignment 4</w:t>
+      </w:r>
+      <w:r>
+        <w:rPr>
+          <w:b/>
+          <w:bCs/>
+        </w:rPr>
+        <w:t xml:space="preserve"> Solution</w:t>
       </w:r>
     </w:p>
     <w:p>
@@ -383,13 +485,7 @@
             <w:rPr>
               <w:rFonts w:ascii="Cambria Math" w:hAnsi="Cambria Math"/>
             </w:rPr>
-            <m:t xml:space="preserve">      </m:t>
-          </m:r>
-          <m:r>
-            <w:rPr>
-              <w:rFonts w:ascii="Cambria Math" w:hAnsi="Cambria Math"/>
-            </w:rPr>
-            <m:t xml:space="preserve"> </m:t>
+            <m:t xml:space="preserve">       </m:t>
           </m:r>
         </m:oMath>
       </m:oMathPara>
@@ -909,13 +1005,7 @@
             <w:rPr>
               <w:rFonts w:ascii="Cambria Math" w:hAnsi="Cambria Math"/>
             </w:rPr>
-            <m:t>D</m:t>
-          </m:r>
-          <m:r>
-            <w:rPr>
-              <w:rFonts w:ascii="Cambria Math" w:hAnsi="Cambria Math"/>
-            </w:rPr>
-            <m:t xml:space="preserve">= </m:t>
+            <m:t xml:space="preserve">D= </m:t>
           </m:r>
           <w:bookmarkStart w:id="0" w:name="_Hlk163986795"/>
           <m:f>
@@ -1007,6 +1097,7 @@
           <w:iCs/>
           <w:szCs w:val="24"/>
         </w:rPr>
+        <w:lastRenderedPageBreak/>
         <w:t xml:space="preserve">Group 1 = 1/3 </w:t>
       </w:r>
       <w:r>
@@ -1124,7 +1215,6 @@
     </w:p>
     <w:p>
       <w:r>
-        <w:lastRenderedPageBreak/>
         <w:t>​</w:t>
       </w:r>
       <w:r>
@@ -1229,31 +1319,7 @@
             <w:rPr>
               <w:rFonts w:ascii="Cambria Math" w:hAnsi="Cambria Math"/>
             </w:rPr>
-            <m:t xml:space="preserve"> </m:t>
-          </m:r>
-          <m:r>
-            <w:rPr>
-              <w:rFonts w:ascii="Cambria Math" w:hAnsi="Cambria Math"/>
-            </w:rPr>
-            <m:t>= 30.50-27.5</m:t>
-          </m:r>
-          <m:r>
-            <w:rPr>
-              <w:rFonts w:ascii="Cambria Math" w:hAnsi="Cambria Math"/>
-            </w:rPr>
-            <m:t xml:space="preserve"> </m:t>
-          </m:r>
-          <m:r>
-            <w:rPr>
-              <w:rFonts w:ascii="Cambria Math" w:hAnsi="Cambria Math"/>
-            </w:rPr>
-            <m:t>= 3</m:t>
-          </m:r>
-          <m:r>
-            <w:rPr>
-              <w:rFonts w:ascii="Cambria Math" w:hAnsi="Cambria Math"/>
-            </w:rPr>
-            <m:t xml:space="preserve"> </m:t>
+            <m:t xml:space="preserve"> = 30.50-27.5 = 3 </m:t>
           </m:r>
         </m:oMath>
       </m:oMathPara>
@@ -1731,13 +1797,7 @@
             <w:rPr>
               <w:rFonts w:ascii="Cambria Math" w:hAnsi="Cambria Math"/>
             </w:rPr>
-            <m:t>=</m:t>
-          </m:r>
-          <m:r>
-            <w:rPr>
-              <w:rFonts w:ascii="Cambria Math" w:hAnsi="Cambria Math"/>
-            </w:rPr>
-            <m:t xml:space="preserve"> 4.483</m:t>
+            <m:t>= 4.483</m:t>
           </m:r>
           <m:rad>
             <m:radPr>
@@ -1791,10 +1851,7 @@
         <w:t>40</w:t>
       </w:r>
       <w:r>
-        <w:t>​(</w:t>
-      </w:r>
-      <w:r>
-        <w:t xml:space="preserve">0.975) </w:t>
+        <w:t xml:space="preserve">​(0.975) </w:t>
       </w:r>
       <w:r>
         <w:t xml:space="preserve">= </w:t>
@@ -1885,25 +1942,7 @@
             <w:rPr>
               <w:rFonts w:ascii="Cambria Math" w:hAnsi="Cambria Math"/>
             </w:rPr>
-            <m:t>×1.3645</m:t>
-          </m:r>
-          <m:r>
-            <w:rPr>
-              <w:rFonts w:ascii="Cambria Math" w:hAnsi="Cambria Math"/>
-            </w:rPr>
-            <m:t xml:space="preserve">= </m:t>
-          </m:r>
-          <m:r>
-            <w:rPr>
-              <w:rFonts w:ascii="Cambria Math" w:hAnsi="Cambria Math"/>
-            </w:rPr>
-            <m:t>(0.24, 5.76)</m:t>
-          </m:r>
-          <m:r>
-            <w:rPr>
-              <w:rFonts w:ascii="Cambria Math" w:hAnsi="Cambria Math"/>
-            </w:rPr>
-            <m:t xml:space="preserve"> </m:t>
+            <m:t xml:space="preserve">×1.3645= (0.24, 5.76) </m:t>
           </m:r>
         </m:oMath>
       </m:oMathPara>
@@ -2051,31 +2090,7 @@
                 <w:szCs w:val="20"/>
                 <w14:ligatures w14:val="none"/>
               </w:rPr>
-              <w:t xml:space="preserve">&gt; </w:t>
-            </w:r>
-            <w:proofErr w:type="gramStart"/>
-            <w:r>
-              <w:rPr>
-                <w:rFonts w:ascii="Lucida Console" w:eastAsia="Times New Roman" w:hAnsi="Lucida Console" w:cs="Courier New"/>
-                <w:color w:val="0000FF"/>
-                <w:kern w:val="0"/>
-                <w:sz w:val="20"/>
-                <w:szCs w:val="20"/>
-                <w14:ligatures w14:val="none"/>
-              </w:rPr>
-              <w:t>library(</w:t>
-            </w:r>
-            <w:proofErr w:type="gramEnd"/>
-            <w:r>
-              <w:rPr>
-                <w:rFonts w:ascii="Lucida Console" w:eastAsia="Times New Roman" w:hAnsi="Lucida Console" w:cs="Courier New"/>
-                <w:color w:val="0000FF"/>
-                <w:kern w:val="0"/>
-                <w:sz w:val="20"/>
-                <w:szCs w:val="20"/>
-                <w14:ligatures w14:val="none"/>
-              </w:rPr>
-              <w:t>Sleuth3)</w:t>
+              <w:t>&gt; library(Sleuth3)</w:t>
             </w:r>
           </w:p>
           <w:p>
@@ -2161,124 +2176,7 @@
                 <w:szCs w:val="20"/>
                 <w14:ligatures w14:val="none"/>
               </w:rPr>
-              <w:t xml:space="preserve">&gt; # ANOVA to test if mean incomes differ among education </w:t>
-            </w:r>
-            <w:proofErr w:type="gramStart"/>
-            <w:r>
-              <w:rPr>
-                <w:rFonts w:ascii="Lucida Console" w:eastAsia="Times New Roman" w:hAnsi="Lucida Console" w:cs="Courier New"/>
-                <w:color w:val="0000FF"/>
-                <w:kern w:val="0"/>
-                <w:sz w:val="20"/>
-                <w:szCs w:val="20"/>
-                <w14:ligatures w14:val="none"/>
-              </w:rPr>
-              <w:t>levels</w:t>
-            </w:r>
-            <w:proofErr w:type="gramEnd"/>
-          </w:p>
-          <w:p>
-            <w:pPr>
-              <w:tabs>
-                <w:tab w:val="left" w:pos="916"/>
-                <w:tab w:val="left" w:pos="1832"/>
-                <w:tab w:val="left" w:pos="2748"/>
-                <w:tab w:val="left" w:pos="3664"/>
-                <w:tab w:val="left" w:pos="4580"/>
-                <w:tab w:val="left" w:pos="5496"/>
-                <w:tab w:val="left" w:pos="6412"/>
-                <w:tab w:val="left" w:pos="7328"/>
-                <w:tab w:val="left" w:pos="8244"/>
-                <w:tab w:val="left" w:pos="9160"/>
-                <w:tab w:val="left" w:pos="10076"/>
-                <w:tab w:val="left" w:pos="10992"/>
-                <w:tab w:val="left" w:pos="11908"/>
-                <w:tab w:val="left" w:pos="12824"/>
-                <w:tab w:val="left" w:pos="13740"/>
-                <w:tab w:val="left" w:pos="14656"/>
-              </w:tabs>
-              <w:wordWrap w:val="0"/>
-              <w:spacing w:after="0" w:line="240" w:lineRule="auto"/>
-              <w:rPr>
-                <w:rFonts w:ascii="Lucida Console" w:eastAsia="Times New Roman" w:hAnsi="Lucida Console" w:cs="Courier New"/>
-                <w:color w:val="0000FF"/>
-                <w:kern w:val="0"/>
-                <w:sz w:val="20"/>
-                <w:szCs w:val="20"/>
-                <w14:ligatures w14:val="none"/>
-              </w:rPr>
-            </w:pPr>
-            <w:r>
-              <w:rPr>
-                <w:rFonts w:ascii="Lucida Console" w:eastAsia="Times New Roman" w:hAnsi="Lucida Console" w:cs="Courier New"/>
-                <w:color w:val="0000FF"/>
-                <w:kern w:val="0"/>
-                <w:sz w:val="20"/>
-                <w:szCs w:val="20"/>
-                <w14:ligatures w14:val="none"/>
-              </w:rPr>
-              <w:t xml:space="preserve">&gt; </w:t>
-            </w:r>
-            <w:proofErr w:type="spellStart"/>
-            <w:r>
-              <w:rPr>
-                <w:rFonts w:ascii="Lucida Console" w:eastAsia="Times New Roman" w:hAnsi="Lucida Console" w:cs="Courier New"/>
-                <w:color w:val="0000FF"/>
-                <w:kern w:val="0"/>
-                <w:sz w:val="20"/>
-                <w:szCs w:val="20"/>
-                <w14:ligatures w14:val="none"/>
-              </w:rPr>
-              <w:t>anova_result</w:t>
-            </w:r>
-            <w:proofErr w:type="spellEnd"/>
-            <w:r>
-              <w:rPr>
-                <w:rFonts w:ascii="Lucida Console" w:eastAsia="Times New Roman" w:hAnsi="Lucida Console" w:cs="Courier New"/>
-                <w:color w:val="0000FF"/>
-                <w:kern w:val="0"/>
-                <w:sz w:val="20"/>
-                <w:szCs w:val="20"/>
-                <w14:ligatures w14:val="none"/>
-              </w:rPr>
-              <w:t xml:space="preserve"> &lt;- </w:t>
-            </w:r>
-            <w:proofErr w:type="spellStart"/>
-            <w:proofErr w:type="gramStart"/>
-            <w:r>
-              <w:rPr>
-                <w:rFonts w:ascii="Lucida Console" w:eastAsia="Times New Roman" w:hAnsi="Lucida Console" w:cs="Courier New"/>
-                <w:color w:val="0000FF"/>
-                <w:kern w:val="0"/>
-                <w:sz w:val="20"/>
-                <w:szCs w:val="20"/>
-                <w14:ligatures w14:val="none"/>
-              </w:rPr>
-              <w:t>aov</w:t>
-            </w:r>
-            <w:proofErr w:type="spellEnd"/>
-            <w:r>
-              <w:rPr>
-                <w:rFonts w:ascii="Lucida Console" w:eastAsia="Times New Roman" w:hAnsi="Lucida Console" w:cs="Courier New"/>
-                <w:color w:val="0000FF"/>
-                <w:kern w:val="0"/>
-                <w:sz w:val="20"/>
-                <w:szCs w:val="20"/>
-                <w14:ligatures w14:val="none"/>
-              </w:rPr>
-              <w:t>(</w:t>
-            </w:r>
-            <w:proofErr w:type="gramEnd"/>
-            <w:r>
-              <w:rPr>
-                <w:rFonts w:ascii="Lucida Console" w:eastAsia="Times New Roman" w:hAnsi="Lucida Console" w:cs="Courier New"/>
-                <w:color w:val="0000FF"/>
-                <w:kern w:val="0"/>
-                <w:sz w:val="20"/>
-                <w:szCs w:val="20"/>
-                <w14:ligatures w14:val="none"/>
-              </w:rPr>
-              <w:t>Income2005 ~ factor(Educ), data = ex0525)</w:t>
+              <w:t>&gt; # ANOVA to test if mean incomes differ among education levels</w:t>
             </w:r>
           </w:p>
           <w:p>
@@ -2321,9 +2219,40 @@
                 <w:szCs w:val="20"/>
                 <w14:ligatures w14:val="none"/>
               </w:rPr>
-              <w:t>&gt; summary(</w:t>
+              <w:t>&gt; anova_result &lt;- aov(Income2005 ~ factor(Educ), data = ex0525)</w:t>
             </w:r>
-            <w:proofErr w:type="spellStart"/>
+          </w:p>
+          <w:p>
+            <w:pPr>
+              <w:tabs>
+                <w:tab w:val="left" w:pos="916"/>
+                <w:tab w:val="left" w:pos="1832"/>
+                <w:tab w:val="left" w:pos="2748"/>
+                <w:tab w:val="left" w:pos="3664"/>
+                <w:tab w:val="left" w:pos="4580"/>
+                <w:tab w:val="left" w:pos="5496"/>
+                <w:tab w:val="left" w:pos="6412"/>
+                <w:tab w:val="left" w:pos="7328"/>
+                <w:tab w:val="left" w:pos="8244"/>
+                <w:tab w:val="left" w:pos="9160"/>
+                <w:tab w:val="left" w:pos="10076"/>
+                <w:tab w:val="left" w:pos="10992"/>
+                <w:tab w:val="left" w:pos="11908"/>
+                <w:tab w:val="left" w:pos="12824"/>
+                <w:tab w:val="left" w:pos="13740"/>
+                <w:tab w:val="left" w:pos="14656"/>
+              </w:tabs>
+              <w:wordWrap w:val="0"/>
+              <w:spacing w:after="0" w:line="240" w:lineRule="auto"/>
+              <w:rPr>
+                <w:rFonts w:ascii="Lucida Console" w:eastAsia="Times New Roman" w:hAnsi="Lucida Console" w:cs="Courier New"/>
+                <w:color w:val="0000FF"/>
+                <w:kern w:val="0"/>
+                <w:sz w:val="20"/>
+                <w:szCs w:val="20"/>
+                <w14:ligatures w14:val="none"/>
+              </w:rPr>
+            </w:pPr>
             <w:r>
               <w:rPr>
                 <w:rFonts w:ascii="Lucida Console" w:eastAsia="Times New Roman" w:hAnsi="Lucida Console" w:cs="Courier New"/>
@@ -2333,19 +2262,7 @@
                 <w:szCs w:val="20"/>
                 <w14:ligatures w14:val="none"/>
               </w:rPr>
-              <w:t>anova_result</w:t>
-            </w:r>
-            <w:proofErr w:type="spellEnd"/>
-            <w:r>
-              <w:rPr>
-                <w:rFonts w:ascii="Lucida Console" w:eastAsia="Times New Roman" w:hAnsi="Lucida Console" w:cs="Courier New"/>
-                <w:color w:val="0000FF"/>
-                <w:kern w:val="0"/>
-                <w:sz w:val="20"/>
-                <w:szCs w:val="20"/>
-                <w14:ligatures w14:val="none"/>
-              </w:rPr>
-              <w:t>)</w:t>
+              <w:t>&gt; summary(anova_result)</w:t>
             </w:r>
           </w:p>
           <w:p>
@@ -2390,85 +2307,7 @@
                 <w:bdr w:val="none" w:sz="0" w:space="0" w:color="auto" w:frame="1"/>
                 <w14:ligatures w14:val="none"/>
               </w:rPr>
-              <w:t xml:space="preserve">               </w:t>
-            </w:r>
-            <w:proofErr w:type="spellStart"/>
-            <w:r>
-              <w:rPr>
-                <w:rFonts w:ascii="Lucida Console" w:eastAsia="Times New Roman" w:hAnsi="Lucida Console" w:cs="Courier New"/>
-                <w:color w:val="000000"/>
-                <w:kern w:val="0"/>
-                <w:sz w:val="20"/>
-                <w:szCs w:val="20"/>
-                <w:bdr w:val="none" w:sz="0" w:space="0" w:color="auto" w:frame="1"/>
-                <w14:ligatures w14:val="none"/>
-              </w:rPr>
-              <w:t>Df</w:t>
-            </w:r>
-            <w:proofErr w:type="spellEnd"/>
-            <w:r>
-              <w:rPr>
-                <w:rFonts w:ascii="Lucida Console" w:eastAsia="Times New Roman" w:hAnsi="Lucida Console" w:cs="Courier New"/>
-                <w:color w:val="000000"/>
-                <w:kern w:val="0"/>
-                <w:sz w:val="20"/>
-                <w:szCs w:val="20"/>
-                <w:bdr w:val="none" w:sz="0" w:space="0" w:color="auto" w:frame="1"/>
-                <w14:ligatures w14:val="none"/>
-              </w:rPr>
-              <w:t xml:space="preserve">    Sum Sq   Mean Sq F </w:t>
-            </w:r>
-            <w:proofErr w:type="gramStart"/>
-            <w:r>
-              <w:rPr>
-                <w:rFonts w:ascii="Lucida Console" w:eastAsia="Times New Roman" w:hAnsi="Lucida Console" w:cs="Courier New"/>
-                <w:color w:val="000000"/>
-                <w:kern w:val="0"/>
-                <w:sz w:val="20"/>
-                <w:szCs w:val="20"/>
-                <w:bdr w:val="none" w:sz="0" w:space="0" w:color="auto" w:frame="1"/>
-                <w14:ligatures w14:val="none"/>
-              </w:rPr>
-              <w:t>value</w:t>
-            </w:r>
-            <w:proofErr w:type="gramEnd"/>
-            <w:r>
-              <w:rPr>
-                <w:rFonts w:ascii="Lucida Console" w:eastAsia="Times New Roman" w:hAnsi="Lucida Console" w:cs="Courier New"/>
-                <w:color w:val="000000"/>
-                <w:kern w:val="0"/>
-                <w:sz w:val="20"/>
-                <w:szCs w:val="20"/>
-                <w:bdr w:val="none" w:sz="0" w:space="0" w:color="auto" w:frame="1"/>
-                <w14:ligatures w14:val="none"/>
-              </w:rPr>
-              <w:t xml:space="preserve"> </w:t>
-            </w:r>
-            <w:proofErr w:type="spellStart"/>
-            <w:r>
-              <w:rPr>
-                <w:rFonts w:ascii="Lucida Console" w:eastAsia="Times New Roman" w:hAnsi="Lucida Console" w:cs="Courier New"/>
-                <w:color w:val="000000"/>
-                <w:kern w:val="0"/>
-                <w:sz w:val="20"/>
-                <w:szCs w:val="20"/>
-                <w:bdr w:val="none" w:sz="0" w:space="0" w:color="auto" w:frame="1"/>
-                <w14:ligatures w14:val="none"/>
-              </w:rPr>
-              <w:t>Pr</w:t>
-            </w:r>
-            <w:proofErr w:type="spellEnd"/>
-            <w:r>
-              <w:rPr>
-                <w:rFonts w:ascii="Lucida Console" w:eastAsia="Times New Roman" w:hAnsi="Lucida Console" w:cs="Courier New"/>
-                <w:color w:val="000000"/>
-                <w:kern w:val="0"/>
-                <w:sz w:val="20"/>
-                <w:szCs w:val="20"/>
-                <w:bdr w:val="none" w:sz="0" w:space="0" w:color="auto" w:frame="1"/>
-                <w14:ligatures w14:val="none"/>
-              </w:rPr>
-              <w:t xml:space="preserve">(&gt;F)    </w:t>
+              <w:t xml:space="preserve">               Df    Sum Sq   Mean Sq F value Pr(&gt;F)    </w:t>
             </w:r>
           </w:p>
           <w:p>
@@ -2503,7 +2342,6 @@
                 <w14:ligatures w14:val="none"/>
               </w:rPr>
             </w:pPr>
-            <w:proofErr w:type="gramStart"/>
             <w:r>
               <w:rPr>
                 <w:rFonts w:ascii="Lucida Console" w:eastAsia="Times New Roman" w:hAnsi="Lucida Console" w:cs="Courier New"/>
@@ -2514,20 +2352,7 @@
                 <w:bdr w:val="none" w:sz="0" w:space="0" w:color="auto" w:frame="1"/>
                 <w14:ligatures w14:val="none"/>
               </w:rPr>
-              <w:t>factor(</w:t>
-            </w:r>
-            <w:proofErr w:type="gramEnd"/>
-            <w:r>
-              <w:rPr>
-                <w:rFonts w:ascii="Lucida Console" w:eastAsia="Times New Roman" w:hAnsi="Lucida Console" w:cs="Courier New"/>
-                <w:color w:val="000000"/>
-                <w:kern w:val="0"/>
-                <w:sz w:val="20"/>
-                <w:szCs w:val="20"/>
-                <w:bdr w:val="none" w:sz="0" w:space="0" w:color="auto" w:frame="1"/>
-                <w14:ligatures w14:val="none"/>
-              </w:rPr>
-              <w:t>Educ)    4 6.882e+11 1.721e+11   89.61 &lt;2e-16 ***</w:t>
+              <w:t>factor(Educ)    4 6.882e+11 1.721e+11   89.61 &lt;2e-16 ***</w:t>
             </w:r>
           </w:p>
           <w:p>
@@ -2652,7 +2477,6 @@
                 <w14:ligatures w14:val="none"/>
               </w:rPr>
             </w:pPr>
-            <w:proofErr w:type="spellStart"/>
             <w:r>
               <w:rPr>
                 <w:rFonts w:ascii="Lucida Console" w:eastAsia="Times New Roman" w:hAnsi="Lucida Console" w:cs="Courier New"/>
@@ -2663,46 +2487,7 @@
                 <w:bdr w:val="none" w:sz="0" w:space="0" w:color="auto" w:frame="1"/>
                 <w14:ligatures w14:val="none"/>
               </w:rPr>
-              <w:t>Signif</w:t>
-            </w:r>
-            <w:proofErr w:type="spellEnd"/>
-            <w:r>
-              <w:rPr>
-                <w:rFonts w:ascii="Lucida Console" w:eastAsia="Times New Roman" w:hAnsi="Lucida Console" w:cs="Courier New"/>
-                <w:color w:val="000000"/>
-                <w:kern w:val="0"/>
-                <w:sz w:val="20"/>
-                <w:szCs w:val="20"/>
-                <w:bdr w:val="none" w:sz="0" w:space="0" w:color="auto" w:frame="1"/>
-                <w14:ligatures w14:val="none"/>
-              </w:rPr>
-              <w:t xml:space="preserve">. codes:  0 ‘***’ 0.001 ‘**’ 0.01 ‘*’ 0.05 ‘.’ 0.1 </w:t>
-            </w:r>
-            <w:proofErr w:type="gramStart"/>
-            <w:r>
-              <w:rPr>
-                <w:rFonts w:ascii="Lucida Console" w:eastAsia="Times New Roman" w:hAnsi="Lucida Console" w:cs="Courier New"/>
-                <w:color w:val="000000"/>
-                <w:kern w:val="0"/>
-                <w:sz w:val="20"/>
-                <w:szCs w:val="20"/>
-                <w:bdr w:val="none" w:sz="0" w:space="0" w:color="auto" w:frame="1"/>
-                <w14:ligatures w14:val="none"/>
-              </w:rPr>
-              <w:t>‘ ’</w:t>
-            </w:r>
-            <w:proofErr w:type="gramEnd"/>
-            <w:r>
-              <w:rPr>
-                <w:rFonts w:ascii="Lucida Console" w:eastAsia="Times New Roman" w:hAnsi="Lucida Console" w:cs="Courier New"/>
-                <w:color w:val="000000"/>
-                <w:kern w:val="0"/>
-                <w:sz w:val="20"/>
-                <w:szCs w:val="20"/>
-                <w:bdr w:val="none" w:sz="0" w:space="0" w:color="auto" w:frame="1"/>
-                <w14:ligatures w14:val="none"/>
-              </w:rPr>
-              <w:t xml:space="preserve"> 1</w:t>
+              <w:t>Signif. codes:  0 ‘***’ 0.001 ‘**’ 0.01 ‘*’ 0.05 ‘.’ 0.1 ‘ ’ 1</w:t>
             </w:r>
           </w:p>
           <w:p>
@@ -2819,6 +2604,7 @@
     </w:tbl>
     <w:p>
       <w:r>
+        <w:lastRenderedPageBreak/>
         <w:t>The ANOVA results show a very small p-value (&lt; 2e-16), which provides strong evidence that at least one of the education categories has a different income distribution from the others.</w:t>
       </w:r>
     </w:p>
@@ -2862,73 +2648,35 @@
           <w:rFonts w:ascii="Lucida Console" w:eastAsiaTheme="majorEastAsia" w:hAnsi="Lucida Console"/>
           <w:color w:val="0000FF"/>
         </w:rPr>
-        <w:t xml:space="preserve"># Multiple comparison using Tukey's HSD </w:t>
-      </w:r>
-      <w:proofErr w:type="gramStart"/>
-      <w:r>
+        <w:t># Multiple comparison using Tukey's HSD test</w:t>
+      </w:r>
+    </w:p>
+    <w:p>
+      <w:pPr>
+        <w:pStyle w:val="HTMLPreformatted"/>
+        <w:shd w:val="clear" w:color="auto" w:fill="FFFFFF"/>
+        <w:wordWrap w:val="0"/>
         <w:rPr>
           <w:rStyle w:val="gnd-iwgdn2b"/>
           <w:rFonts w:ascii="Lucida Console" w:eastAsiaTheme="majorEastAsia" w:hAnsi="Lucida Console"/>
           <w:color w:val="0000FF"/>
         </w:rPr>
-        <w:t>test</w:t>
-      </w:r>
-      <w:proofErr w:type="gramEnd"/>
-    </w:p>
-    <w:p>
-      <w:pPr>
-        <w:pStyle w:val="HTMLPreformatted"/>
-        <w:shd w:val="clear" w:color="auto" w:fill="FFFFFF"/>
-        <w:wordWrap w:val="0"/>
+      </w:pPr>
+      <w:r>
+        <w:rPr>
+          <w:rStyle w:val="gnd-iwgdo3b"/>
+          <w:rFonts w:ascii="Lucida Console" w:eastAsiaTheme="majorEastAsia" w:hAnsi="Lucida Console"/>
+          <w:color w:val="0000FF"/>
+        </w:rPr>
+        <w:t xml:space="preserve">&gt; </w:t>
+      </w:r>
+      <w:r>
         <w:rPr>
           <w:rStyle w:val="gnd-iwgdn2b"/>
           <w:rFonts w:ascii="Lucida Console" w:eastAsiaTheme="majorEastAsia" w:hAnsi="Lucida Console"/>
           <w:color w:val="0000FF"/>
         </w:rPr>
-      </w:pPr>
-      <w:r>
-        <w:rPr>
-          <w:rStyle w:val="gnd-iwgdo3b"/>
-          <w:rFonts w:ascii="Lucida Console" w:eastAsiaTheme="majorEastAsia" w:hAnsi="Lucida Console"/>
-          <w:color w:val="0000FF"/>
-        </w:rPr>
-        <w:t xml:space="preserve">&gt; </w:t>
-      </w:r>
-      <w:proofErr w:type="spellStart"/>
-      <w:r>
-        <w:rPr>
-          <w:rStyle w:val="gnd-iwgdn2b"/>
-          <w:rFonts w:ascii="Lucida Console" w:eastAsiaTheme="majorEastAsia" w:hAnsi="Lucida Console"/>
-          <w:color w:val="0000FF"/>
-        </w:rPr>
-        <w:t>TukeyHSD</w:t>
-      </w:r>
-      <w:proofErr w:type="spellEnd"/>
-      <w:r>
-        <w:rPr>
-          <w:rStyle w:val="gnd-iwgdn2b"/>
-          <w:rFonts w:ascii="Lucida Console" w:eastAsiaTheme="majorEastAsia" w:hAnsi="Lucida Console"/>
-          <w:color w:val="0000FF"/>
-        </w:rPr>
-        <w:t>(</w:t>
-      </w:r>
-      <w:proofErr w:type="spellStart"/>
-      <w:r>
-        <w:rPr>
-          <w:rStyle w:val="gnd-iwgdn2b"/>
-          <w:rFonts w:ascii="Lucida Console" w:eastAsiaTheme="majorEastAsia" w:hAnsi="Lucida Console"/>
-          <w:color w:val="0000FF"/>
-        </w:rPr>
-        <w:t>anova_result</w:t>
-      </w:r>
-      <w:proofErr w:type="spellEnd"/>
-      <w:r>
-        <w:rPr>
-          <w:rStyle w:val="gnd-iwgdn2b"/>
-          <w:rFonts w:ascii="Lucida Console" w:eastAsiaTheme="majorEastAsia" w:hAnsi="Lucida Console"/>
-          <w:color w:val="0000FF"/>
-        </w:rPr>
-        <w:t>)</w:t>
+        <w:t>TukeyHSD(anova_result)</w:t>
       </w:r>
     </w:p>
     <w:p>
@@ -3007,250 +2755,108 @@
           <w:color w:val="000000"/>
           <w:bdr w:val="none" w:sz="0" w:space="0" w:color="auto" w:frame="1"/>
         </w:rPr>
-        <w:t xml:space="preserve">Fit: </w:t>
-      </w:r>
-      <w:proofErr w:type="spellStart"/>
-      <w:proofErr w:type="gramStart"/>
-      <w:r>
-        <w:rPr>
-          <w:rStyle w:val="gnd-iwgdh3b"/>
-          <w:rFonts w:ascii="Lucida Console" w:eastAsiaTheme="majorEastAsia" w:hAnsi="Lucida Console"/>
-          <w:color w:val="000000"/>
-          <w:bdr w:val="none" w:sz="0" w:space="0" w:color="auto" w:frame="1"/>
-        </w:rPr>
-        <w:t>aov</w:t>
-      </w:r>
-      <w:proofErr w:type="spellEnd"/>
-      <w:r>
-        <w:rPr>
-          <w:rStyle w:val="gnd-iwgdh3b"/>
-          <w:rFonts w:ascii="Lucida Console" w:eastAsiaTheme="majorEastAsia" w:hAnsi="Lucida Console"/>
-          <w:color w:val="000000"/>
-          <w:bdr w:val="none" w:sz="0" w:space="0" w:color="auto" w:frame="1"/>
-        </w:rPr>
-        <w:t>(</w:t>
-      </w:r>
-      <w:proofErr w:type="gramEnd"/>
-      <w:r>
-        <w:rPr>
-          <w:rStyle w:val="gnd-iwgdh3b"/>
-          <w:rFonts w:ascii="Lucida Console" w:eastAsiaTheme="majorEastAsia" w:hAnsi="Lucida Console"/>
-          <w:color w:val="000000"/>
-          <w:bdr w:val="none" w:sz="0" w:space="0" w:color="auto" w:frame="1"/>
-        </w:rPr>
-        <w:t>formula = Income2005 ~ factor(Educ), data = ex0525)</w:t>
-      </w:r>
-    </w:p>
-    <w:p>
-      <w:pPr>
-        <w:pStyle w:val="HTMLPreformatted"/>
-        <w:shd w:val="clear" w:color="auto" w:fill="FFFFFF"/>
-        <w:wordWrap w:val="0"/>
-        <w:rPr>
-          <w:rStyle w:val="gnd-iwgdh3b"/>
-          <w:rFonts w:ascii="Lucida Console" w:eastAsiaTheme="majorEastAsia" w:hAnsi="Lucida Console"/>
-          <w:color w:val="000000"/>
-          <w:bdr w:val="none" w:sz="0" w:space="0" w:color="auto" w:frame="1"/>
-        </w:rPr>
-      </w:pPr>
-    </w:p>
-    <w:p>
-      <w:pPr>
-        <w:pStyle w:val="HTMLPreformatted"/>
-        <w:shd w:val="clear" w:color="auto" w:fill="FFFFFF"/>
-        <w:wordWrap w:val="0"/>
-        <w:rPr>
-          <w:rStyle w:val="gnd-iwgdh3b"/>
-          <w:rFonts w:ascii="Lucida Console" w:eastAsiaTheme="majorEastAsia" w:hAnsi="Lucida Console"/>
-          <w:color w:val="000000"/>
-          <w:bdr w:val="none" w:sz="0" w:space="0" w:color="auto" w:frame="1"/>
-        </w:rPr>
-      </w:pPr>
-      <w:r>
-        <w:rPr>
-          <w:rStyle w:val="gnd-iwgdh3b"/>
-          <w:rFonts w:ascii="Lucida Console" w:eastAsiaTheme="majorEastAsia" w:hAnsi="Lucida Console"/>
-          <w:color w:val="000000"/>
-          <w:bdr w:val="none" w:sz="0" w:space="0" w:color="auto" w:frame="1"/>
-        </w:rPr>
-        <w:t>$`</w:t>
-      </w:r>
-      <w:proofErr w:type="gramStart"/>
-      <w:r>
-        <w:rPr>
-          <w:rStyle w:val="gnd-iwgdh3b"/>
-          <w:rFonts w:ascii="Lucida Console" w:eastAsiaTheme="majorEastAsia" w:hAnsi="Lucida Console"/>
-          <w:color w:val="000000"/>
-          <w:bdr w:val="none" w:sz="0" w:space="0" w:color="auto" w:frame="1"/>
-        </w:rPr>
-        <w:t>factor(</w:t>
-      </w:r>
-      <w:proofErr w:type="gramEnd"/>
-      <w:r>
-        <w:rPr>
-          <w:rStyle w:val="gnd-iwgdh3b"/>
-          <w:rFonts w:ascii="Lucida Console" w:eastAsiaTheme="majorEastAsia" w:hAnsi="Lucida Console"/>
-          <w:color w:val="000000"/>
-          <w:bdr w:val="none" w:sz="0" w:space="0" w:color="auto" w:frame="1"/>
-        </w:rPr>
-        <w:t>Educ)`</w:t>
-      </w:r>
-    </w:p>
-    <w:p>
-      <w:pPr>
-        <w:pStyle w:val="HTMLPreformatted"/>
-        <w:shd w:val="clear" w:color="auto" w:fill="FFFFFF"/>
-        <w:wordWrap w:val="0"/>
-        <w:rPr>
-          <w:rStyle w:val="gnd-iwgdh3b"/>
-          <w:rFonts w:ascii="Lucida Console" w:eastAsiaTheme="majorEastAsia" w:hAnsi="Lucida Console"/>
-          <w:color w:val="000000"/>
-          <w:bdr w:val="none" w:sz="0" w:space="0" w:color="auto" w:frame="1"/>
-        </w:rPr>
-      </w:pPr>
-      <w:r>
-        <w:rPr>
-          <w:rStyle w:val="gnd-iwgdh3b"/>
-          <w:rFonts w:ascii="Lucida Console" w:eastAsiaTheme="majorEastAsia" w:hAnsi="Lucida Console"/>
-          <w:color w:val="000000"/>
-          <w:bdr w:val="none" w:sz="0" w:space="0" w:color="auto" w:frame="1"/>
-        </w:rPr>
-        <w:t xml:space="preserve">                diff        </w:t>
-      </w:r>
-      <w:proofErr w:type="spellStart"/>
-      <w:r>
-        <w:rPr>
-          <w:rStyle w:val="gnd-iwgdh3b"/>
-          <w:rFonts w:ascii="Lucida Console" w:eastAsiaTheme="majorEastAsia" w:hAnsi="Lucida Console"/>
-          <w:color w:val="000000"/>
-          <w:bdr w:val="none" w:sz="0" w:space="0" w:color="auto" w:frame="1"/>
-        </w:rPr>
-        <w:t>lwr</w:t>
-      </w:r>
-      <w:proofErr w:type="spellEnd"/>
-      <w:r>
-        <w:rPr>
-          <w:rStyle w:val="gnd-iwgdh3b"/>
-          <w:rFonts w:ascii="Lucida Console" w:eastAsiaTheme="majorEastAsia" w:hAnsi="Lucida Console"/>
-          <w:color w:val="000000"/>
-          <w:bdr w:val="none" w:sz="0" w:space="0" w:color="auto" w:frame="1"/>
-        </w:rPr>
-        <w:t xml:space="preserve">        </w:t>
-      </w:r>
-      <w:proofErr w:type="spellStart"/>
-      <w:r>
-        <w:rPr>
-          <w:rStyle w:val="gnd-iwgdh3b"/>
-          <w:rFonts w:ascii="Lucida Console" w:eastAsiaTheme="majorEastAsia" w:hAnsi="Lucida Console"/>
-          <w:color w:val="000000"/>
-          <w:bdr w:val="none" w:sz="0" w:space="0" w:color="auto" w:frame="1"/>
-        </w:rPr>
-        <w:t>upr</w:t>
-      </w:r>
-      <w:proofErr w:type="spellEnd"/>
-      <w:r>
-        <w:rPr>
-          <w:rStyle w:val="gnd-iwgdh3b"/>
-          <w:rFonts w:ascii="Lucida Console" w:eastAsiaTheme="majorEastAsia" w:hAnsi="Lucida Console"/>
-          <w:color w:val="000000"/>
-          <w:bdr w:val="none" w:sz="0" w:space="0" w:color="auto" w:frame="1"/>
-        </w:rPr>
-        <w:t xml:space="preserve">     p </w:t>
-      </w:r>
-      <w:proofErr w:type="gramStart"/>
-      <w:r>
-        <w:rPr>
-          <w:rStyle w:val="gnd-iwgdh3b"/>
-          <w:rFonts w:ascii="Lucida Console" w:eastAsiaTheme="majorEastAsia" w:hAnsi="Lucida Console"/>
-          <w:color w:val="000000"/>
-          <w:bdr w:val="none" w:sz="0" w:space="0" w:color="auto" w:frame="1"/>
-        </w:rPr>
-        <w:t>adj</w:t>
-      </w:r>
-      <w:proofErr w:type="gramEnd"/>
-    </w:p>
-    <w:p>
-      <w:pPr>
-        <w:pStyle w:val="HTMLPreformatted"/>
-        <w:shd w:val="clear" w:color="auto" w:fill="FFFFFF"/>
-        <w:wordWrap w:val="0"/>
-        <w:rPr>
-          <w:rStyle w:val="gnd-iwgdh3b"/>
-          <w:rFonts w:ascii="Lucida Console" w:eastAsiaTheme="majorEastAsia" w:hAnsi="Lucida Console"/>
-          <w:color w:val="000000"/>
-          <w:bdr w:val="none" w:sz="0" w:space="0" w:color="auto" w:frame="1"/>
-        </w:rPr>
-      </w:pPr>
-      <w:r>
-        <w:rPr>
-          <w:rStyle w:val="gnd-iwgdh3b"/>
-          <w:rFonts w:ascii="Lucida Console" w:eastAsiaTheme="majorEastAsia" w:hAnsi="Lucida Console"/>
-          <w:color w:val="000000"/>
-          <w:bdr w:val="none" w:sz="0" w:space="0" w:color="auto" w:frame="1"/>
-        </w:rPr>
-        <w:t xml:space="preserve">13-15-12    8011.061   </w:t>
-      </w:r>
-      <w:proofErr w:type="gramStart"/>
-      <w:r>
-        <w:rPr>
-          <w:rStyle w:val="gnd-iwgdh3b"/>
-          <w:rFonts w:ascii="Lucida Console" w:eastAsiaTheme="majorEastAsia" w:hAnsi="Lucida Console"/>
-          <w:color w:val="000000"/>
-          <w:bdr w:val="none" w:sz="0" w:space="0" w:color="auto" w:frame="1"/>
-        </w:rPr>
-        <w:t>2002.372  14019.750</w:t>
-      </w:r>
-      <w:proofErr w:type="gramEnd"/>
-      <w:r>
-        <w:rPr>
-          <w:rStyle w:val="gnd-iwgdh3b"/>
-          <w:rFonts w:ascii="Lucida Console" w:eastAsiaTheme="majorEastAsia" w:hAnsi="Lucida Console"/>
-          <w:color w:val="000000"/>
-          <w:bdr w:val="none" w:sz="0" w:space="0" w:color="auto" w:frame="1"/>
-        </w:rPr>
-        <w:t xml:space="preserve"> 0.0025813</w:t>
-      </w:r>
-    </w:p>
-    <w:p>
-      <w:pPr>
-        <w:pStyle w:val="HTMLPreformatted"/>
-        <w:shd w:val="clear" w:color="auto" w:fill="FFFFFF"/>
-        <w:wordWrap w:val="0"/>
-        <w:rPr>
-          <w:rStyle w:val="gnd-iwgdh3b"/>
-          <w:rFonts w:ascii="Lucida Console" w:eastAsiaTheme="majorEastAsia" w:hAnsi="Lucida Console"/>
-          <w:color w:val="000000"/>
-          <w:bdr w:val="none" w:sz="0" w:space="0" w:color="auto" w:frame="1"/>
-        </w:rPr>
-      </w:pPr>
-      <w:r>
-        <w:rPr>
-          <w:rStyle w:val="gnd-iwgdh3b"/>
-          <w:rFonts w:ascii="Lucida Console" w:eastAsiaTheme="majorEastAsia" w:hAnsi="Lucida Console"/>
-          <w:color w:val="000000"/>
-          <w:bdr w:val="none" w:sz="0" w:space="0" w:color="auto" w:frame="1"/>
-        </w:rPr>
-        <w:t xml:space="preserve">16-12      </w:t>
-      </w:r>
-      <w:proofErr w:type="gramStart"/>
-      <w:r>
-        <w:rPr>
-          <w:rStyle w:val="gnd-iwgdh3b"/>
-          <w:rFonts w:ascii="Lucida Console" w:eastAsiaTheme="majorEastAsia" w:hAnsi="Lucida Console"/>
-          <w:color w:val="000000"/>
-          <w:bdr w:val="none" w:sz="0" w:space="0" w:color="auto" w:frame="1"/>
-        </w:rPr>
-        <w:t>33132.077  26113.227</w:t>
-      </w:r>
-      <w:proofErr w:type="gramEnd"/>
-      <w:r>
-        <w:rPr>
-          <w:rStyle w:val="gnd-iwgdh3b"/>
-          <w:rFonts w:ascii="Lucida Console" w:eastAsiaTheme="majorEastAsia" w:hAnsi="Lucida Console"/>
-          <w:color w:val="000000"/>
-          <w:bdr w:val="none" w:sz="0" w:space="0" w:color="auto" w:frame="1"/>
-        </w:rPr>
-        <w:t xml:space="preserve">  40150.927 0.0000000</w:t>
+        <w:t>Fit: aov(formula = Income2005 ~ factor(Educ), data = ex0525)</w:t>
+      </w:r>
+    </w:p>
+    <w:p>
+      <w:pPr>
+        <w:pStyle w:val="HTMLPreformatted"/>
+        <w:shd w:val="clear" w:color="auto" w:fill="FFFFFF"/>
+        <w:wordWrap w:val="0"/>
+        <w:rPr>
+          <w:rStyle w:val="gnd-iwgdh3b"/>
+          <w:rFonts w:ascii="Lucida Console" w:eastAsiaTheme="majorEastAsia" w:hAnsi="Lucida Console"/>
+          <w:color w:val="000000"/>
+          <w:bdr w:val="none" w:sz="0" w:space="0" w:color="auto" w:frame="1"/>
+        </w:rPr>
+      </w:pPr>
+    </w:p>
+    <w:p>
+      <w:pPr>
+        <w:pStyle w:val="HTMLPreformatted"/>
+        <w:shd w:val="clear" w:color="auto" w:fill="FFFFFF"/>
+        <w:wordWrap w:val="0"/>
+        <w:rPr>
+          <w:rStyle w:val="gnd-iwgdh3b"/>
+          <w:rFonts w:ascii="Lucida Console" w:eastAsiaTheme="majorEastAsia" w:hAnsi="Lucida Console"/>
+          <w:color w:val="000000"/>
+          <w:bdr w:val="none" w:sz="0" w:space="0" w:color="auto" w:frame="1"/>
+        </w:rPr>
+      </w:pPr>
+      <w:r>
+        <w:rPr>
+          <w:rStyle w:val="gnd-iwgdh3b"/>
+          <w:rFonts w:ascii="Lucida Console" w:eastAsiaTheme="majorEastAsia" w:hAnsi="Lucida Console"/>
+          <w:color w:val="000000"/>
+          <w:bdr w:val="none" w:sz="0" w:space="0" w:color="auto" w:frame="1"/>
+        </w:rPr>
+        <w:t>$`factor(Educ)`</w:t>
+      </w:r>
+    </w:p>
+    <w:p>
+      <w:pPr>
+        <w:pStyle w:val="HTMLPreformatted"/>
+        <w:shd w:val="clear" w:color="auto" w:fill="FFFFFF"/>
+        <w:wordWrap w:val="0"/>
+        <w:rPr>
+          <w:rStyle w:val="gnd-iwgdh3b"/>
+          <w:rFonts w:ascii="Lucida Console" w:eastAsiaTheme="majorEastAsia" w:hAnsi="Lucida Console"/>
+          <w:color w:val="000000"/>
+          <w:bdr w:val="none" w:sz="0" w:space="0" w:color="auto" w:frame="1"/>
+        </w:rPr>
+      </w:pPr>
+      <w:r>
+        <w:rPr>
+          <w:rStyle w:val="gnd-iwgdh3b"/>
+          <w:rFonts w:ascii="Lucida Console" w:eastAsiaTheme="majorEastAsia" w:hAnsi="Lucida Console"/>
+          <w:color w:val="000000"/>
+          <w:bdr w:val="none" w:sz="0" w:space="0" w:color="auto" w:frame="1"/>
+        </w:rPr>
+        <w:t xml:space="preserve">                diff        lwr        upr     p adj</w:t>
+      </w:r>
+    </w:p>
+    <w:p>
+      <w:pPr>
+        <w:pStyle w:val="HTMLPreformatted"/>
+        <w:shd w:val="clear" w:color="auto" w:fill="FFFFFF"/>
+        <w:wordWrap w:val="0"/>
+        <w:rPr>
+          <w:rStyle w:val="gnd-iwgdh3b"/>
+          <w:rFonts w:ascii="Lucida Console" w:eastAsiaTheme="majorEastAsia" w:hAnsi="Lucida Console"/>
+          <w:color w:val="000000"/>
+          <w:bdr w:val="none" w:sz="0" w:space="0" w:color="auto" w:frame="1"/>
+        </w:rPr>
+      </w:pPr>
+      <w:r>
+        <w:rPr>
+          <w:rStyle w:val="gnd-iwgdh3b"/>
+          <w:rFonts w:ascii="Lucida Console" w:eastAsiaTheme="majorEastAsia" w:hAnsi="Lucida Console"/>
+          <w:color w:val="000000"/>
+          <w:bdr w:val="none" w:sz="0" w:space="0" w:color="auto" w:frame="1"/>
+        </w:rPr>
+        <w:t>13-15-12    8011.061   2002.372  14019.750 0.0025813</w:t>
+      </w:r>
+    </w:p>
+    <w:p>
+      <w:pPr>
+        <w:pStyle w:val="HTMLPreformatted"/>
+        <w:shd w:val="clear" w:color="auto" w:fill="FFFFFF"/>
+        <w:wordWrap w:val="0"/>
+        <w:rPr>
+          <w:rStyle w:val="gnd-iwgdh3b"/>
+          <w:rFonts w:ascii="Lucida Console" w:eastAsiaTheme="majorEastAsia" w:hAnsi="Lucida Console"/>
+          <w:color w:val="000000"/>
+          <w:bdr w:val="none" w:sz="0" w:space="0" w:color="auto" w:frame="1"/>
+        </w:rPr>
+      </w:pPr>
+      <w:r>
+        <w:rPr>
+          <w:rStyle w:val="gnd-iwgdh3b"/>
+          <w:rFonts w:ascii="Lucida Console" w:eastAsiaTheme="majorEastAsia" w:hAnsi="Lucida Console"/>
+          <w:color w:val="000000"/>
+          <w:bdr w:val="none" w:sz="0" w:space="0" w:color="auto" w:frame="1"/>
+        </w:rPr>
+        <w:t>16-12      33132.077  26113.227  40150.927 0.0000000</w:t>
       </w:r>
     </w:p>
     <w:p>
@@ -3294,153 +2900,73 @@
           <w:color w:val="000000"/>
           <w:bdr w:val="none" w:sz="0" w:space="0" w:color="auto" w:frame="1"/>
         </w:rPr>
-        <w:t xml:space="preserve">&gt;16-12     </w:t>
-      </w:r>
-      <w:proofErr w:type="gramStart"/>
-      <w:r>
-        <w:rPr>
-          <w:rStyle w:val="gnd-iwgdh3b"/>
-          <w:rFonts w:ascii="Lucida Console" w:eastAsiaTheme="majorEastAsia" w:hAnsi="Lucida Console"/>
-          <w:color w:val="000000"/>
-          <w:bdr w:val="none" w:sz="0" w:space="0" w:color="auto" w:frame="1"/>
-        </w:rPr>
-        <w:t>39990.566  32760.125</w:t>
-      </w:r>
-      <w:proofErr w:type="gramEnd"/>
-      <w:r>
-        <w:rPr>
-          <w:rStyle w:val="gnd-iwgdh3b"/>
-          <w:rFonts w:ascii="Lucida Console" w:eastAsiaTheme="majorEastAsia" w:hAnsi="Lucida Console"/>
-          <w:color w:val="000000"/>
-          <w:bdr w:val="none" w:sz="0" w:space="0" w:color="auto" w:frame="1"/>
-        </w:rPr>
-        <w:t xml:space="preserve">  47221.008 0.0000000</w:t>
-      </w:r>
-    </w:p>
-    <w:p>
-      <w:pPr>
-        <w:pStyle w:val="HTMLPreformatted"/>
-        <w:shd w:val="clear" w:color="auto" w:fill="FFFFFF"/>
-        <w:wordWrap w:val="0"/>
-        <w:rPr>
-          <w:rStyle w:val="gnd-iwgdh3b"/>
-          <w:rFonts w:ascii="Lucida Console" w:eastAsiaTheme="majorEastAsia" w:hAnsi="Lucida Console"/>
-          <w:color w:val="000000"/>
-          <w:bdr w:val="none" w:sz="0" w:space="0" w:color="auto" w:frame="1"/>
-        </w:rPr>
-      </w:pPr>
-      <w:r>
-        <w:rPr>
-          <w:rStyle w:val="gnd-iwgdh3b"/>
-          <w:rFonts w:ascii="Lucida Console" w:eastAsiaTheme="majorEastAsia" w:hAnsi="Lucida Console"/>
-          <w:color w:val="000000"/>
-          <w:bdr w:val="none" w:sz="0" w:space="0" w:color="auto" w:frame="1"/>
-        </w:rPr>
-        <w:t xml:space="preserve">16-13-15   </w:t>
-      </w:r>
-      <w:proofErr w:type="gramStart"/>
-      <w:r>
-        <w:rPr>
-          <w:rStyle w:val="gnd-iwgdh3b"/>
-          <w:rFonts w:ascii="Lucida Console" w:eastAsiaTheme="majorEastAsia" w:hAnsi="Lucida Console"/>
-          <w:color w:val="000000"/>
-          <w:bdr w:val="none" w:sz="0" w:space="0" w:color="auto" w:frame="1"/>
-        </w:rPr>
-        <w:t>25121.016  17550.263</w:t>
-      </w:r>
-      <w:proofErr w:type="gramEnd"/>
-      <w:r>
-        <w:rPr>
-          <w:rStyle w:val="gnd-iwgdh3b"/>
-          <w:rFonts w:ascii="Lucida Console" w:eastAsiaTheme="majorEastAsia" w:hAnsi="Lucida Console"/>
-          <w:color w:val="000000"/>
-          <w:bdr w:val="none" w:sz="0" w:space="0" w:color="auto" w:frame="1"/>
-        </w:rPr>
-        <w:t xml:space="preserve">  32691.769 0.0000000</w:t>
-      </w:r>
-    </w:p>
-    <w:p>
-      <w:pPr>
-        <w:pStyle w:val="HTMLPreformatted"/>
-        <w:shd w:val="clear" w:color="auto" w:fill="FFFFFF"/>
-        <w:wordWrap w:val="0"/>
-        <w:rPr>
-          <w:rStyle w:val="gnd-iwgdh3b"/>
-          <w:rFonts w:ascii="Lucida Console" w:eastAsiaTheme="majorEastAsia" w:hAnsi="Lucida Console"/>
-          <w:color w:val="000000"/>
-          <w:bdr w:val="none" w:sz="0" w:space="0" w:color="auto" w:frame="1"/>
-        </w:rPr>
-      </w:pPr>
-      <w:r>
-        <w:rPr>
-          <w:rStyle w:val="gnd-iwgdh3b"/>
-          <w:rFonts w:ascii="Lucida Console" w:eastAsiaTheme="majorEastAsia" w:hAnsi="Lucida Console"/>
-          <w:color w:val="000000"/>
-          <w:bdr w:val="none" w:sz="0" w:space="0" w:color="auto" w:frame="1"/>
-        </w:rPr>
-        <w:t>&lt;12-13-15 -16574.508 -27856.</w:t>
-      </w:r>
-      <w:proofErr w:type="gramStart"/>
-      <w:r>
-        <w:rPr>
-          <w:rStyle w:val="gnd-iwgdh3b"/>
-          <w:rFonts w:ascii="Lucida Console" w:eastAsiaTheme="majorEastAsia" w:hAnsi="Lucida Console"/>
-          <w:color w:val="000000"/>
-          <w:bdr w:val="none" w:sz="0" w:space="0" w:color="auto" w:frame="1"/>
-        </w:rPr>
-        <w:t>100  -</w:t>
-      </w:r>
-      <w:proofErr w:type="gramEnd"/>
-      <w:r>
-        <w:rPr>
-          <w:rStyle w:val="gnd-iwgdh3b"/>
-          <w:rFonts w:ascii="Lucida Console" w:eastAsiaTheme="majorEastAsia" w:hAnsi="Lucida Console"/>
-          <w:color w:val="000000"/>
-          <w:bdr w:val="none" w:sz="0" w:space="0" w:color="auto" w:frame="1"/>
-        </w:rPr>
-        <w:t>5292.917 0.0005961</w:t>
-      </w:r>
-    </w:p>
-    <w:p>
-      <w:pPr>
-        <w:pStyle w:val="HTMLPreformatted"/>
-        <w:shd w:val="clear" w:color="auto" w:fill="FFFFFF"/>
-        <w:wordWrap w:val="0"/>
-        <w:rPr>
-          <w:rStyle w:val="gnd-iwgdh3b"/>
-          <w:rFonts w:ascii="Lucida Console" w:eastAsiaTheme="majorEastAsia" w:hAnsi="Lucida Console"/>
-          <w:color w:val="000000"/>
-          <w:bdr w:val="none" w:sz="0" w:space="0" w:color="auto" w:frame="1"/>
-        </w:rPr>
-      </w:pPr>
-      <w:r>
-        <w:rPr>
-          <w:rStyle w:val="gnd-iwgdh3b"/>
-          <w:rFonts w:ascii="Lucida Console" w:eastAsiaTheme="majorEastAsia" w:hAnsi="Lucida Console"/>
-          <w:color w:val="000000"/>
-          <w:bdr w:val="none" w:sz="0" w:space="0" w:color="auto" w:frame="1"/>
-        </w:rPr>
-        <w:t>&gt;16-13-</w:t>
-      </w:r>
-      <w:proofErr w:type="gramStart"/>
-      <w:r>
-        <w:rPr>
-          <w:rStyle w:val="gnd-iwgdh3b"/>
-          <w:rFonts w:ascii="Lucida Console" w:eastAsiaTheme="majorEastAsia" w:hAnsi="Lucida Console"/>
-          <w:color w:val="000000"/>
-          <w:bdr w:val="none" w:sz="0" w:space="0" w:color="auto" w:frame="1"/>
-        </w:rPr>
-        <w:t>15  31979.506</w:t>
-      </w:r>
-      <w:proofErr w:type="gramEnd"/>
-      <w:r>
-        <w:rPr>
-          <w:rStyle w:val="gnd-iwgdh3b"/>
-          <w:rFonts w:ascii="Lucida Console" w:eastAsiaTheme="majorEastAsia" w:hAnsi="Lucida Console"/>
-          <w:color w:val="000000"/>
-          <w:bdr w:val="none" w:sz="0" w:space="0" w:color="auto" w:frame="1"/>
-        </w:rPr>
-        <w:t xml:space="preserve">  24212.182  39746.830 0.0000000</w:t>
+        <w:t>&gt;16-12     39990.566  32760.125  47221.008 0.0000000</w:t>
+      </w:r>
+    </w:p>
+    <w:p>
+      <w:pPr>
+        <w:pStyle w:val="HTMLPreformatted"/>
+        <w:shd w:val="clear" w:color="auto" w:fill="FFFFFF"/>
+        <w:wordWrap w:val="0"/>
+        <w:rPr>
+          <w:rStyle w:val="gnd-iwgdh3b"/>
+          <w:rFonts w:ascii="Lucida Console" w:eastAsiaTheme="majorEastAsia" w:hAnsi="Lucida Console"/>
+          <w:color w:val="000000"/>
+          <w:bdr w:val="none" w:sz="0" w:space="0" w:color="auto" w:frame="1"/>
+        </w:rPr>
+      </w:pPr>
+      <w:r>
+        <w:rPr>
+          <w:rStyle w:val="gnd-iwgdh3b"/>
+          <w:rFonts w:ascii="Lucida Console" w:eastAsiaTheme="majorEastAsia" w:hAnsi="Lucida Console"/>
+          <w:color w:val="000000"/>
+          <w:bdr w:val="none" w:sz="0" w:space="0" w:color="auto" w:frame="1"/>
+        </w:rPr>
+        <w:t>16-13-15   25121.016  17550.263  32691.769 0.0000000</w:t>
+      </w:r>
+    </w:p>
+    <w:p>
+      <w:pPr>
+        <w:pStyle w:val="HTMLPreformatted"/>
+        <w:shd w:val="clear" w:color="auto" w:fill="FFFFFF"/>
+        <w:wordWrap w:val="0"/>
+        <w:rPr>
+          <w:rStyle w:val="gnd-iwgdh3b"/>
+          <w:rFonts w:ascii="Lucida Console" w:eastAsiaTheme="majorEastAsia" w:hAnsi="Lucida Console"/>
+          <w:color w:val="000000"/>
+          <w:bdr w:val="none" w:sz="0" w:space="0" w:color="auto" w:frame="1"/>
+        </w:rPr>
+      </w:pPr>
+      <w:r>
+        <w:rPr>
+          <w:rStyle w:val="gnd-iwgdh3b"/>
+          <w:rFonts w:ascii="Lucida Console" w:eastAsiaTheme="majorEastAsia" w:hAnsi="Lucida Console"/>
+          <w:color w:val="000000"/>
+          <w:bdr w:val="none" w:sz="0" w:space="0" w:color="auto" w:frame="1"/>
+        </w:rPr>
+        <w:t>&lt;12-13-15 -16574.508 -27856.100  -5292.917 0.0005961</w:t>
+      </w:r>
+    </w:p>
+    <w:p>
+      <w:pPr>
+        <w:pStyle w:val="HTMLPreformatted"/>
+        <w:shd w:val="clear" w:color="auto" w:fill="FFFFFF"/>
+        <w:wordWrap w:val="0"/>
+        <w:rPr>
+          <w:rStyle w:val="gnd-iwgdh3b"/>
+          <w:rFonts w:ascii="Lucida Console" w:eastAsiaTheme="majorEastAsia" w:hAnsi="Lucida Console"/>
+          <w:color w:val="000000"/>
+          <w:bdr w:val="none" w:sz="0" w:space="0" w:color="auto" w:frame="1"/>
+        </w:rPr>
+      </w:pPr>
+      <w:r>
+        <w:rPr>
+          <w:rStyle w:val="gnd-iwgdh3b"/>
+          <w:rFonts w:ascii="Lucida Console" w:eastAsiaTheme="majorEastAsia" w:hAnsi="Lucida Console"/>
+          <w:color w:val="000000"/>
+          <w:bdr w:val="none" w:sz="0" w:space="0" w:color="auto" w:frame="1"/>
+        </w:rPr>
+        <w:t>&gt;16-13-15  31979.506  24212.182  39746.830 0.0000000</w:t>
       </w:r>
     </w:p>
     <w:p>
@@ -3484,27 +3010,7 @@
           <w:color w:val="000000"/>
           <w:bdr w:val="none" w:sz="0" w:space="0" w:color="auto" w:frame="1"/>
         </w:rPr>
-        <w:t xml:space="preserve">&gt;16-16      </w:t>
-      </w:r>
-      <w:proofErr w:type="gramStart"/>
-      <w:r>
-        <w:rPr>
-          <w:rStyle w:val="gnd-iwgdh3b"/>
-          <w:rFonts w:ascii="Lucida Console" w:eastAsiaTheme="majorEastAsia" w:hAnsi="Lucida Console"/>
-          <w:color w:val="000000"/>
-          <w:bdr w:val="none" w:sz="0" w:space="0" w:color="auto" w:frame="1"/>
-        </w:rPr>
-        <w:t>6858.490  -</w:t>
-      </w:r>
-      <w:proofErr w:type="gramEnd"/>
-      <w:r>
-        <w:rPr>
-          <w:rStyle w:val="gnd-iwgdh3b"/>
-          <w:rFonts w:ascii="Lucida Console" w:eastAsiaTheme="majorEastAsia" w:hAnsi="Lucida Console"/>
-          <w:color w:val="000000"/>
-          <w:bdr w:val="none" w:sz="0" w:space="0" w:color="auto" w:frame="1"/>
-        </w:rPr>
-        <w:t>1714.213  15431.193 0.1860668</w:t>
+        <w:t>&gt;16-16      6858.490  -1714.213  15431.193 0.1860668</w:t>
       </w:r>
     </w:p>
     <w:p>
@@ -3524,27 +3030,7 @@
           <w:color w:val="000000"/>
           <w:bdr w:val="none" w:sz="0" w:space="0" w:color="auto" w:frame="1"/>
         </w:rPr>
-        <w:t xml:space="preserve">&gt;16-&lt;12    </w:t>
-      </w:r>
-      <w:proofErr w:type="gramStart"/>
-      <w:r>
-        <w:rPr>
-          <w:rStyle w:val="gnd-iwgdh3b"/>
-          <w:rFonts w:ascii="Lucida Console" w:eastAsiaTheme="majorEastAsia" w:hAnsi="Lucida Console"/>
-          <w:color w:val="000000"/>
-          <w:bdr w:val="none" w:sz="0" w:space="0" w:color="auto" w:frame="1"/>
-        </w:rPr>
-        <w:t>48554.014  36576.984</w:t>
-      </w:r>
-      <w:proofErr w:type="gramEnd"/>
-      <w:r>
-        <w:rPr>
-          <w:rStyle w:val="gnd-iwgdh3b"/>
-          <w:rFonts w:ascii="Lucida Console" w:eastAsiaTheme="majorEastAsia" w:hAnsi="Lucida Console"/>
-          <w:color w:val="000000"/>
-          <w:bdr w:val="none" w:sz="0" w:space="0" w:color="auto" w:frame="1"/>
-        </w:rPr>
-        <w:t xml:space="preserve">  60531.044 0.0000000</w:t>
+        <w:t>&gt;16-&lt;12    48554.014  36576.984  60531.044 0.0000000</w:t>
       </w:r>
     </w:p>
     <w:p>
@@ -3592,29 +3078,47 @@
           <w:rFonts w:ascii="Lucida Console" w:eastAsiaTheme="majorEastAsia" w:hAnsi="Lucida Console"/>
           <w:color w:val="0000FF"/>
         </w:rPr>
-        <w:t xml:space="preserve"># Visually analyze the data with a </w:t>
-      </w:r>
-      <w:proofErr w:type="gramStart"/>
-      <w:r>
+        <w:t># Visually analyze the data with a boxplot</w:t>
+      </w:r>
+    </w:p>
+    <w:p>
+      <w:pPr>
+        <w:pStyle w:val="HTMLPreformatted"/>
+        <w:shd w:val="clear" w:color="auto" w:fill="FFFFFF"/>
+        <w:wordWrap w:val="0"/>
         <w:rPr>
           <w:rStyle w:val="gnd-iwgdn2b"/>
           <w:rFonts w:ascii="Lucida Console" w:eastAsiaTheme="majorEastAsia" w:hAnsi="Lucida Console"/>
           <w:color w:val="0000FF"/>
         </w:rPr>
-        <w:t>boxplot</w:t>
-      </w:r>
-      <w:proofErr w:type="gramEnd"/>
-    </w:p>
-    <w:p>
-      <w:pPr>
-        <w:pStyle w:val="HTMLPreformatted"/>
-        <w:shd w:val="clear" w:color="auto" w:fill="FFFFFF"/>
-        <w:wordWrap w:val="0"/>
+      </w:pPr>
+      <w:r>
+        <w:rPr>
+          <w:rStyle w:val="gnd-iwgdo3b"/>
+          <w:rFonts w:ascii="Lucida Console" w:eastAsiaTheme="majorEastAsia" w:hAnsi="Lucida Console"/>
+          <w:color w:val="0000FF"/>
+        </w:rPr>
+        <w:t xml:space="preserve">&gt; </w:t>
+      </w:r>
+      <w:r>
         <w:rPr>
           <w:rStyle w:val="gnd-iwgdn2b"/>
           <w:rFonts w:ascii="Lucida Console" w:eastAsiaTheme="majorEastAsia" w:hAnsi="Lucida Console"/>
           <w:color w:val="0000FF"/>
         </w:rPr>
+        <w:t>boxplot(Income2005 ~ factor(Educ), data = ex0525,</w:t>
+      </w:r>
+    </w:p>
+    <w:p>
+      <w:pPr>
+        <w:pStyle w:val="HTMLPreformatted"/>
+        <w:shd w:val="clear" w:color="auto" w:fill="FFFFFF"/>
+        <w:wordWrap w:val="0"/>
+        <w:rPr>
+          <w:rStyle w:val="gnd-iwgdn2b"/>
+          <w:rFonts w:ascii="Lucida Console" w:eastAsiaTheme="majorEastAsia" w:hAnsi="Lucida Console"/>
+          <w:color w:val="0000FF"/>
+        </w:rPr>
       </w:pPr>
       <w:r>
         <w:rPr>
@@ -3622,37 +3126,54 @@
           <w:rFonts w:ascii="Lucida Console" w:eastAsiaTheme="majorEastAsia" w:hAnsi="Lucida Console"/>
           <w:color w:val="0000FF"/>
         </w:rPr>
-        <w:t xml:space="preserve">&gt; </w:t>
-      </w:r>
-      <w:proofErr w:type="gramStart"/>
+        <w:t xml:space="preserve">+ </w:t>
+      </w:r>
       <w:r>
         <w:rPr>
           <w:rStyle w:val="gnd-iwgdn2b"/>
           <w:rFonts w:ascii="Lucida Console" w:eastAsiaTheme="majorEastAsia" w:hAnsi="Lucida Console"/>
           <w:color w:val="0000FF"/>
         </w:rPr>
-        <w:t>boxplot(</w:t>
-      </w:r>
-      <w:proofErr w:type="gramEnd"/>
-      <w:r>
+        <w:t xml:space="preserve">        main = "Income vs. Education (Transformed)",</w:t>
+      </w:r>
+    </w:p>
+    <w:p>
+      <w:pPr>
+        <w:pStyle w:val="HTMLPreformatted"/>
+        <w:shd w:val="clear" w:color="auto" w:fill="FFFFFF"/>
+        <w:wordWrap w:val="0"/>
         <w:rPr>
           <w:rStyle w:val="gnd-iwgdn2b"/>
           <w:rFonts w:ascii="Lucida Console" w:eastAsiaTheme="majorEastAsia" w:hAnsi="Lucida Console"/>
           <w:color w:val="0000FF"/>
         </w:rPr>
-        <w:t>Income2005 ~ factor(Educ), data = ex0525,</w:t>
-      </w:r>
-    </w:p>
-    <w:p>
-      <w:pPr>
-        <w:pStyle w:val="HTMLPreformatted"/>
-        <w:shd w:val="clear" w:color="auto" w:fill="FFFFFF"/>
-        <w:wordWrap w:val="0"/>
+      </w:pPr>
+      <w:r>
+        <w:rPr>
+          <w:rStyle w:val="gnd-iwgdo3b"/>
+          <w:rFonts w:ascii="Lucida Console" w:eastAsiaTheme="majorEastAsia" w:hAnsi="Lucida Console"/>
+          <w:color w:val="0000FF"/>
+        </w:rPr>
+        <w:t xml:space="preserve">+ </w:t>
+      </w:r>
+      <w:r>
         <w:rPr>
           <w:rStyle w:val="gnd-iwgdn2b"/>
           <w:rFonts w:ascii="Lucida Console" w:eastAsiaTheme="majorEastAsia" w:hAnsi="Lucida Console"/>
           <w:color w:val="0000FF"/>
         </w:rPr>
+        <w:t xml:space="preserve">        ylab = "2005 Income", xlab = "Education Years",</w:t>
+      </w:r>
+    </w:p>
+    <w:p>
+      <w:pPr>
+        <w:pStyle w:val="HTMLPreformatted"/>
+        <w:shd w:val="clear" w:color="auto" w:fill="FFFFFF"/>
+        <w:wordWrap w:val="0"/>
+        <w:rPr>
+          <w:rFonts w:ascii="Lucida Console" w:hAnsi="Lucida Console"/>
+          <w:color w:val="000000"/>
+        </w:rPr>
       </w:pPr>
       <w:r>
         <w:rPr>
@@ -3668,97 +3189,6 @@
           <w:rFonts w:ascii="Lucida Console" w:eastAsiaTheme="majorEastAsia" w:hAnsi="Lucida Console"/>
           <w:color w:val="0000FF"/>
         </w:rPr>
-        <w:t xml:space="preserve">        main = "Income vs. Education (Transformed)",</w:t>
-      </w:r>
-    </w:p>
-    <w:p>
-      <w:pPr>
-        <w:pStyle w:val="HTMLPreformatted"/>
-        <w:shd w:val="clear" w:color="auto" w:fill="FFFFFF"/>
-        <w:wordWrap w:val="0"/>
-        <w:rPr>
-          <w:rStyle w:val="gnd-iwgdn2b"/>
-          <w:rFonts w:ascii="Lucida Console" w:eastAsiaTheme="majorEastAsia" w:hAnsi="Lucida Console"/>
-          <w:color w:val="0000FF"/>
-        </w:rPr>
-      </w:pPr>
-      <w:r>
-        <w:rPr>
-          <w:rStyle w:val="gnd-iwgdo3b"/>
-          <w:rFonts w:ascii="Lucida Console" w:eastAsiaTheme="majorEastAsia" w:hAnsi="Lucida Console"/>
-          <w:color w:val="0000FF"/>
-        </w:rPr>
-        <w:t xml:space="preserve">+ </w:t>
-      </w:r>
-      <w:r>
-        <w:rPr>
-          <w:rStyle w:val="gnd-iwgdn2b"/>
-          <w:rFonts w:ascii="Lucida Console" w:eastAsiaTheme="majorEastAsia" w:hAnsi="Lucida Console"/>
-          <w:color w:val="0000FF"/>
-        </w:rPr>
-        <w:t xml:space="preserve">        </w:t>
-      </w:r>
-      <w:proofErr w:type="spellStart"/>
-      <w:r>
-        <w:rPr>
-          <w:rStyle w:val="gnd-iwgdn2b"/>
-          <w:rFonts w:ascii="Lucida Console" w:eastAsiaTheme="majorEastAsia" w:hAnsi="Lucida Console"/>
-          <w:color w:val="0000FF"/>
-        </w:rPr>
-        <w:t>ylab</w:t>
-      </w:r>
-      <w:proofErr w:type="spellEnd"/>
-      <w:r>
-        <w:rPr>
-          <w:rStyle w:val="gnd-iwgdn2b"/>
-          <w:rFonts w:ascii="Lucida Console" w:eastAsiaTheme="majorEastAsia" w:hAnsi="Lucida Console"/>
-          <w:color w:val="0000FF"/>
-        </w:rPr>
-        <w:t xml:space="preserve"> = "2005 Income", </w:t>
-      </w:r>
-      <w:proofErr w:type="spellStart"/>
-      <w:r>
-        <w:rPr>
-          <w:rStyle w:val="gnd-iwgdn2b"/>
-          <w:rFonts w:ascii="Lucida Console" w:eastAsiaTheme="majorEastAsia" w:hAnsi="Lucida Console"/>
-          <w:color w:val="0000FF"/>
-        </w:rPr>
-        <w:t>xlab</w:t>
-      </w:r>
-      <w:proofErr w:type="spellEnd"/>
-      <w:r>
-        <w:rPr>
-          <w:rStyle w:val="gnd-iwgdn2b"/>
-          <w:rFonts w:ascii="Lucida Console" w:eastAsiaTheme="majorEastAsia" w:hAnsi="Lucida Console"/>
-          <w:color w:val="0000FF"/>
-        </w:rPr>
-        <w:t xml:space="preserve"> = "Education Years",</w:t>
-      </w:r>
-    </w:p>
-    <w:p>
-      <w:pPr>
-        <w:pStyle w:val="HTMLPreformatted"/>
-        <w:shd w:val="clear" w:color="auto" w:fill="FFFFFF"/>
-        <w:wordWrap w:val="0"/>
-        <w:rPr>
-          <w:rFonts w:ascii="Lucida Console" w:hAnsi="Lucida Console"/>
-          <w:color w:val="000000"/>
-        </w:rPr>
-      </w:pPr>
-      <w:r>
-        <w:rPr>
-          <w:rStyle w:val="gnd-iwgdo3b"/>
-          <w:rFonts w:ascii="Lucida Console" w:eastAsiaTheme="majorEastAsia" w:hAnsi="Lucida Console"/>
-          <w:color w:val="0000FF"/>
-        </w:rPr>
-        <w:t xml:space="preserve">+ </w:t>
-      </w:r>
-      <w:r>
-        <w:rPr>
-          <w:rStyle w:val="gnd-iwgdn2b"/>
-          <w:rFonts w:ascii="Lucida Console" w:eastAsiaTheme="majorEastAsia" w:hAnsi="Lucida Console"/>
-          <w:color w:val="0000FF"/>
-        </w:rPr>
         <w:t xml:space="preserve">        col = 2:8)</w:t>
       </w:r>
     </w:p>
@@ -3768,6 +3198,7 @@
         <w:rPr>
           <w:noProof/>
         </w:rPr>
+        <w:lastRenderedPageBreak/>
         <w:drawing>
           <wp:inline distT="0" distB="0" distL="0" distR="0" wp14:anchorId="19B8575E" wp14:editId="0B9DFE30">
             <wp:extent cx="5191125" cy="3352800"/>
@@ -3845,29 +3276,47 @@
           <w:rFonts w:ascii="Lucida Console" w:eastAsiaTheme="majorEastAsia" w:hAnsi="Lucida Console"/>
           <w:color w:val="0000FF"/>
         </w:rPr>
-        <w:t xml:space="preserve">#Based on skewness and spread, we perform a log transformation if </w:t>
-      </w:r>
-      <w:proofErr w:type="gramStart"/>
-      <w:r>
+        <w:t>#Based on skewness and spread, we perform a log transformation if appropriate</w:t>
+      </w:r>
+    </w:p>
+    <w:p>
+      <w:pPr>
+        <w:pStyle w:val="HTMLPreformatted"/>
+        <w:shd w:val="clear" w:color="auto" w:fill="FFFFFF"/>
+        <w:wordWrap w:val="0"/>
         <w:rPr>
           <w:rStyle w:val="gnd-iwgdn2b"/>
           <w:rFonts w:ascii="Lucida Console" w:eastAsiaTheme="majorEastAsia" w:hAnsi="Lucida Console"/>
           <w:color w:val="0000FF"/>
         </w:rPr>
-        <w:t>appropriate</w:t>
-      </w:r>
-      <w:proofErr w:type="gramEnd"/>
-    </w:p>
-    <w:p>
-      <w:pPr>
-        <w:pStyle w:val="HTMLPreformatted"/>
-        <w:shd w:val="clear" w:color="auto" w:fill="FFFFFF"/>
-        <w:wordWrap w:val="0"/>
+      </w:pPr>
+      <w:r>
+        <w:rPr>
+          <w:rStyle w:val="gnd-iwgdo3b"/>
+          <w:rFonts w:ascii="Lucida Console" w:eastAsiaTheme="majorEastAsia" w:hAnsi="Lucida Console"/>
+          <w:color w:val="0000FF"/>
+        </w:rPr>
+        <w:t xml:space="preserve">&gt; </w:t>
+      </w:r>
+      <w:r>
         <w:rPr>
           <w:rStyle w:val="gnd-iwgdn2b"/>
           <w:rFonts w:ascii="Lucida Console" w:eastAsiaTheme="majorEastAsia" w:hAnsi="Lucida Console"/>
           <w:color w:val="0000FF"/>
         </w:rPr>
+        <w:t>ex0525$Income2005_log &lt;- log(ex0525$Income2005)</w:t>
+      </w:r>
+    </w:p>
+    <w:p>
+      <w:pPr>
+        <w:pStyle w:val="HTMLPreformatted"/>
+        <w:shd w:val="clear" w:color="auto" w:fill="FFFFFF"/>
+        <w:wordWrap w:val="0"/>
+        <w:rPr>
+          <w:rStyle w:val="gnd-iwgdn2b"/>
+          <w:rFonts w:ascii="Lucida Console" w:eastAsiaTheme="majorEastAsia" w:hAnsi="Lucida Console"/>
+          <w:color w:val="0000FF"/>
+        </w:rPr>
       </w:pPr>
       <w:r>
         <w:rPr>
@@ -3877,25 +3326,45 @@
         </w:rPr>
         <w:t xml:space="preserve">&gt; </w:t>
       </w:r>
-      <w:r>
+    </w:p>
+    <w:p>
+      <w:pPr>
+        <w:pStyle w:val="HTMLPreformatted"/>
+        <w:shd w:val="clear" w:color="auto" w:fill="FFFFFF"/>
+        <w:wordWrap w:val="0"/>
         <w:rPr>
           <w:rStyle w:val="gnd-iwgdn2b"/>
           <w:rFonts w:ascii="Lucida Console" w:eastAsiaTheme="majorEastAsia" w:hAnsi="Lucida Console"/>
           <w:color w:val="0000FF"/>
         </w:rPr>
-        <w:t>ex0525$Income2005_log &lt;- log(ex0525$Income2005)</w:t>
-      </w:r>
-    </w:p>
-    <w:p>
-      <w:pPr>
-        <w:pStyle w:val="HTMLPreformatted"/>
-        <w:shd w:val="clear" w:color="auto" w:fill="FFFFFF"/>
-        <w:wordWrap w:val="0"/>
+      </w:pPr>
+      <w:r>
+        <w:rPr>
+          <w:rStyle w:val="gnd-iwgdo3b"/>
+          <w:rFonts w:ascii="Lucida Console" w:eastAsiaTheme="majorEastAsia" w:hAnsi="Lucida Console"/>
+          <w:color w:val="0000FF"/>
+        </w:rPr>
+        <w:t xml:space="preserve">&gt; </w:t>
+      </w:r>
+      <w:r>
         <w:rPr>
           <w:rStyle w:val="gnd-iwgdn2b"/>
           <w:rFonts w:ascii="Lucida Console" w:eastAsiaTheme="majorEastAsia" w:hAnsi="Lucida Console"/>
           <w:color w:val="0000FF"/>
         </w:rPr>
+        <w:t># Boxplot to visualize the transformed data</w:t>
+      </w:r>
+    </w:p>
+    <w:p>
+      <w:pPr>
+        <w:pStyle w:val="HTMLPreformatted"/>
+        <w:shd w:val="clear" w:color="auto" w:fill="FFFFFF"/>
+        <w:wordWrap w:val="0"/>
+        <w:rPr>
+          <w:rStyle w:val="gnd-iwgdn2b"/>
+          <w:rFonts w:ascii="Lucida Console" w:eastAsiaTheme="majorEastAsia" w:hAnsi="Lucida Console"/>
+          <w:color w:val="0000FF"/>
+        </w:rPr>
       </w:pPr>
       <w:r>
         <w:rPr>
@@ -3903,210 +3372,106 @@
           <w:rFonts w:ascii="Lucida Console" w:eastAsiaTheme="majorEastAsia" w:hAnsi="Lucida Console"/>
           <w:color w:val="0000FF"/>
         </w:rPr>
+        <w:t xml:space="preserve">&gt; </w:t>
+      </w:r>
+      <w:r>
+        <w:rPr>
+          <w:rStyle w:val="gnd-iwgdn2b"/>
+          <w:rFonts w:ascii="Lucida Console" w:eastAsiaTheme="majorEastAsia" w:hAnsi="Lucida Console"/>
+          <w:color w:val="0000FF"/>
+        </w:rPr>
+        <w:t>boxplot(Income2005_log ~ factor(Educ), data = ex0525,</w:t>
+      </w:r>
+    </w:p>
+    <w:p>
+      <w:pPr>
+        <w:pStyle w:val="HTMLPreformatted"/>
+        <w:shd w:val="clear" w:color="auto" w:fill="FFFFFF"/>
+        <w:wordWrap w:val="0"/>
+        <w:rPr>
+          <w:rStyle w:val="gnd-iwgdn2b"/>
+          <w:rFonts w:ascii="Lucida Console" w:eastAsiaTheme="majorEastAsia" w:hAnsi="Lucida Console"/>
+          <w:color w:val="0000FF"/>
+        </w:rPr>
+      </w:pPr>
+      <w:r>
+        <w:rPr>
+          <w:rStyle w:val="gnd-iwgdo3b"/>
+          <w:rFonts w:ascii="Lucida Console" w:eastAsiaTheme="majorEastAsia" w:hAnsi="Lucida Console"/>
+          <w:color w:val="0000FF"/>
+        </w:rPr>
+        <w:t xml:space="preserve">+ </w:t>
+      </w:r>
+      <w:r>
+        <w:rPr>
+          <w:rStyle w:val="gnd-iwgdn2b"/>
+          <w:rFonts w:ascii="Lucida Console" w:eastAsiaTheme="majorEastAsia" w:hAnsi="Lucida Console"/>
+          <w:color w:val="0000FF"/>
+        </w:rPr>
+        <w:t xml:space="preserve">        main = "Log-transformed Income vs. Education",</w:t>
+      </w:r>
+    </w:p>
+    <w:p>
+      <w:pPr>
+        <w:pStyle w:val="HTMLPreformatted"/>
+        <w:shd w:val="clear" w:color="auto" w:fill="FFFFFF"/>
+        <w:wordWrap w:val="0"/>
+        <w:rPr>
+          <w:rStyle w:val="gnd-iwgdn2b"/>
+          <w:rFonts w:ascii="Lucida Console" w:eastAsiaTheme="majorEastAsia" w:hAnsi="Lucida Console"/>
+          <w:color w:val="0000FF"/>
+        </w:rPr>
+      </w:pPr>
+      <w:r>
+        <w:rPr>
+          <w:rStyle w:val="gnd-iwgdo3b"/>
+          <w:rFonts w:ascii="Lucida Console" w:eastAsiaTheme="majorEastAsia" w:hAnsi="Lucida Console"/>
+          <w:color w:val="0000FF"/>
+        </w:rPr>
+        <w:t xml:space="preserve">+ </w:t>
+      </w:r>
+      <w:r>
+        <w:rPr>
+          <w:rStyle w:val="gnd-iwgdn2b"/>
+          <w:rFonts w:ascii="Lucida Console" w:eastAsiaTheme="majorEastAsia" w:hAnsi="Lucida Console"/>
+          <w:color w:val="0000FF"/>
+        </w:rPr>
+        <w:t xml:space="preserve">        ylab = "Log of 2005 Income", xlab = "Education Years",</w:t>
+      </w:r>
+    </w:p>
+    <w:p>
+      <w:pPr>
+        <w:pStyle w:val="HTMLPreformatted"/>
+        <w:shd w:val="clear" w:color="auto" w:fill="FFFFFF"/>
+        <w:wordWrap w:val="0"/>
+        <w:rPr>
+          <w:rFonts w:ascii="Lucida Console" w:hAnsi="Lucida Console"/>
+          <w:color w:val="000000"/>
+        </w:rPr>
+      </w:pPr>
+      <w:r>
+        <w:rPr>
+          <w:rStyle w:val="gnd-iwgdo3b"/>
+          <w:rFonts w:ascii="Lucida Console" w:eastAsiaTheme="majorEastAsia" w:hAnsi="Lucida Console"/>
+          <w:color w:val="0000FF"/>
+        </w:rPr>
+        <w:t xml:space="preserve">+ </w:t>
+      </w:r>
+      <w:r>
+        <w:rPr>
+          <w:rStyle w:val="gnd-iwgdn2b"/>
+          <w:rFonts w:ascii="Lucida Console" w:eastAsiaTheme="majorEastAsia" w:hAnsi="Lucida Console"/>
+          <w:color w:val="0000FF"/>
+        </w:rPr>
+        <w:t xml:space="preserve">        col = 2:8)</w:t>
+      </w:r>
+    </w:p>
+    <w:p>
+      <w:r>
+        <w:rPr>
+          <w:noProof/>
+        </w:rPr>
         <w:lastRenderedPageBreak/>
-        <w:t xml:space="preserve">&gt; </w:t>
-      </w:r>
-    </w:p>
-    <w:p>
-      <w:pPr>
-        <w:pStyle w:val="HTMLPreformatted"/>
-        <w:shd w:val="clear" w:color="auto" w:fill="FFFFFF"/>
-        <w:wordWrap w:val="0"/>
-        <w:rPr>
-          <w:rStyle w:val="gnd-iwgdn2b"/>
-          <w:rFonts w:ascii="Lucida Console" w:eastAsiaTheme="majorEastAsia" w:hAnsi="Lucida Console"/>
-          <w:color w:val="0000FF"/>
-        </w:rPr>
-      </w:pPr>
-      <w:r>
-        <w:rPr>
-          <w:rStyle w:val="gnd-iwgdo3b"/>
-          <w:rFonts w:ascii="Lucida Console" w:eastAsiaTheme="majorEastAsia" w:hAnsi="Lucida Console"/>
-          <w:color w:val="0000FF"/>
-        </w:rPr>
-        <w:t xml:space="preserve">&gt; </w:t>
-      </w:r>
-      <w:r>
-        <w:rPr>
-          <w:rStyle w:val="gnd-iwgdn2b"/>
-          <w:rFonts w:ascii="Lucida Console" w:eastAsiaTheme="majorEastAsia" w:hAnsi="Lucida Console"/>
-          <w:color w:val="0000FF"/>
-        </w:rPr>
-        <w:t xml:space="preserve"># Boxplot to visualize the transformed </w:t>
-      </w:r>
-      <w:proofErr w:type="gramStart"/>
-      <w:r>
-        <w:rPr>
-          <w:rStyle w:val="gnd-iwgdn2b"/>
-          <w:rFonts w:ascii="Lucida Console" w:eastAsiaTheme="majorEastAsia" w:hAnsi="Lucida Console"/>
-          <w:color w:val="0000FF"/>
-        </w:rPr>
-        <w:t>data</w:t>
-      </w:r>
-      <w:proofErr w:type="gramEnd"/>
-    </w:p>
-    <w:p>
-      <w:pPr>
-        <w:pStyle w:val="HTMLPreformatted"/>
-        <w:shd w:val="clear" w:color="auto" w:fill="FFFFFF"/>
-        <w:wordWrap w:val="0"/>
-        <w:rPr>
-          <w:rStyle w:val="gnd-iwgdn2b"/>
-          <w:rFonts w:ascii="Lucida Console" w:eastAsiaTheme="majorEastAsia" w:hAnsi="Lucida Console"/>
-          <w:color w:val="0000FF"/>
-        </w:rPr>
-      </w:pPr>
-      <w:r>
-        <w:rPr>
-          <w:rStyle w:val="gnd-iwgdo3b"/>
-          <w:rFonts w:ascii="Lucida Console" w:eastAsiaTheme="majorEastAsia" w:hAnsi="Lucida Console"/>
-          <w:color w:val="0000FF"/>
-        </w:rPr>
-        <w:t xml:space="preserve">&gt; </w:t>
-      </w:r>
-      <w:proofErr w:type="gramStart"/>
-      <w:r>
-        <w:rPr>
-          <w:rStyle w:val="gnd-iwgdn2b"/>
-          <w:rFonts w:ascii="Lucida Console" w:eastAsiaTheme="majorEastAsia" w:hAnsi="Lucida Console"/>
-          <w:color w:val="0000FF"/>
-        </w:rPr>
-        <w:t>boxplot(</w:t>
-      </w:r>
-      <w:proofErr w:type="gramEnd"/>
-      <w:r>
-        <w:rPr>
-          <w:rStyle w:val="gnd-iwgdn2b"/>
-          <w:rFonts w:ascii="Lucida Console" w:eastAsiaTheme="majorEastAsia" w:hAnsi="Lucida Console"/>
-          <w:color w:val="0000FF"/>
-        </w:rPr>
-        <w:t>Income2005_log ~ factor(Educ), data = ex0525,</w:t>
-      </w:r>
-    </w:p>
-    <w:p>
-      <w:pPr>
-        <w:pStyle w:val="HTMLPreformatted"/>
-        <w:shd w:val="clear" w:color="auto" w:fill="FFFFFF"/>
-        <w:wordWrap w:val="0"/>
-        <w:rPr>
-          <w:rStyle w:val="gnd-iwgdn2b"/>
-          <w:rFonts w:ascii="Lucida Console" w:eastAsiaTheme="majorEastAsia" w:hAnsi="Lucida Console"/>
-          <w:color w:val="0000FF"/>
-        </w:rPr>
-      </w:pPr>
-      <w:r>
-        <w:rPr>
-          <w:rStyle w:val="gnd-iwgdo3b"/>
-          <w:rFonts w:ascii="Lucida Console" w:eastAsiaTheme="majorEastAsia" w:hAnsi="Lucida Console"/>
-          <w:color w:val="0000FF"/>
-        </w:rPr>
-        <w:t xml:space="preserve">+ </w:t>
-      </w:r>
-      <w:r>
-        <w:rPr>
-          <w:rStyle w:val="gnd-iwgdn2b"/>
-          <w:rFonts w:ascii="Lucida Console" w:eastAsiaTheme="majorEastAsia" w:hAnsi="Lucida Console"/>
-          <w:color w:val="0000FF"/>
-        </w:rPr>
-        <w:t xml:space="preserve">        main = "Log-transformed Income vs. Education",</w:t>
-      </w:r>
-    </w:p>
-    <w:p>
-      <w:pPr>
-        <w:pStyle w:val="HTMLPreformatted"/>
-        <w:shd w:val="clear" w:color="auto" w:fill="FFFFFF"/>
-        <w:wordWrap w:val="0"/>
-        <w:rPr>
-          <w:rStyle w:val="gnd-iwgdn2b"/>
-          <w:rFonts w:ascii="Lucida Console" w:eastAsiaTheme="majorEastAsia" w:hAnsi="Lucida Console"/>
-          <w:color w:val="0000FF"/>
-        </w:rPr>
-      </w:pPr>
-      <w:r>
-        <w:rPr>
-          <w:rStyle w:val="gnd-iwgdo3b"/>
-          <w:rFonts w:ascii="Lucida Console" w:eastAsiaTheme="majorEastAsia" w:hAnsi="Lucida Console"/>
-          <w:color w:val="0000FF"/>
-        </w:rPr>
-        <w:t xml:space="preserve">+ </w:t>
-      </w:r>
-      <w:r>
-        <w:rPr>
-          <w:rStyle w:val="gnd-iwgdn2b"/>
-          <w:rFonts w:ascii="Lucida Console" w:eastAsiaTheme="majorEastAsia" w:hAnsi="Lucida Console"/>
-          <w:color w:val="0000FF"/>
-        </w:rPr>
-        <w:t xml:space="preserve">        </w:t>
-      </w:r>
-      <w:proofErr w:type="spellStart"/>
-      <w:r>
-        <w:rPr>
-          <w:rStyle w:val="gnd-iwgdn2b"/>
-          <w:rFonts w:ascii="Lucida Console" w:eastAsiaTheme="majorEastAsia" w:hAnsi="Lucida Console"/>
-          <w:color w:val="0000FF"/>
-        </w:rPr>
-        <w:t>ylab</w:t>
-      </w:r>
-      <w:proofErr w:type="spellEnd"/>
-      <w:r>
-        <w:rPr>
-          <w:rStyle w:val="gnd-iwgdn2b"/>
-          <w:rFonts w:ascii="Lucida Console" w:eastAsiaTheme="majorEastAsia" w:hAnsi="Lucida Console"/>
-          <w:color w:val="0000FF"/>
-        </w:rPr>
-        <w:t xml:space="preserve"> = "Log of 2005 Income", </w:t>
-      </w:r>
-      <w:proofErr w:type="spellStart"/>
-      <w:r>
-        <w:rPr>
-          <w:rStyle w:val="gnd-iwgdn2b"/>
-          <w:rFonts w:ascii="Lucida Console" w:eastAsiaTheme="majorEastAsia" w:hAnsi="Lucida Console"/>
-          <w:color w:val="0000FF"/>
-        </w:rPr>
-        <w:t>xlab</w:t>
-      </w:r>
-      <w:proofErr w:type="spellEnd"/>
-      <w:r>
-        <w:rPr>
-          <w:rStyle w:val="gnd-iwgdn2b"/>
-          <w:rFonts w:ascii="Lucida Console" w:eastAsiaTheme="majorEastAsia" w:hAnsi="Lucida Console"/>
-          <w:color w:val="0000FF"/>
-        </w:rPr>
-        <w:t xml:space="preserve"> = "Education Years",</w:t>
-      </w:r>
-    </w:p>
-    <w:p>
-      <w:pPr>
-        <w:pStyle w:val="HTMLPreformatted"/>
-        <w:shd w:val="clear" w:color="auto" w:fill="FFFFFF"/>
-        <w:wordWrap w:val="0"/>
-        <w:rPr>
-          <w:rFonts w:ascii="Lucida Console" w:hAnsi="Lucida Console"/>
-          <w:color w:val="000000"/>
-        </w:rPr>
-      </w:pPr>
-      <w:r>
-        <w:rPr>
-          <w:rStyle w:val="gnd-iwgdo3b"/>
-          <w:rFonts w:ascii="Lucida Console" w:eastAsiaTheme="majorEastAsia" w:hAnsi="Lucida Console"/>
-          <w:color w:val="0000FF"/>
-        </w:rPr>
-        <w:t xml:space="preserve">+ </w:t>
-      </w:r>
-      <w:r>
-        <w:rPr>
-          <w:rStyle w:val="gnd-iwgdn2b"/>
-          <w:rFonts w:ascii="Lucida Console" w:eastAsiaTheme="majorEastAsia" w:hAnsi="Lucida Console"/>
-          <w:color w:val="0000FF"/>
-        </w:rPr>
-        <w:t xml:space="preserve">        col = 2:8)</w:t>
-      </w:r>
-    </w:p>
-    <w:p>
-      <w:r>
-        <w:rPr>
-          <w:noProof/>
-        </w:rPr>
         <w:drawing>
           <wp:inline distT="0" distB="0" distL="0" distR="0" wp14:anchorId="7D060EB7" wp14:editId="6C6F7771">
             <wp:extent cx="5191125" cy="3352800"/>
@@ -4156,15 +3521,7 @@
     </w:p>
     <w:p>
       <w:r>
-        <w:t xml:space="preserve">The log transformation has symmetrized the distribution, </w:t>
-      </w:r>
-      <w:proofErr w:type="gramStart"/>
-      <w:r>
-        <w:t>reducing</w:t>
-      </w:r>
-      <w:proofErr w:type="gramEnd"/>
-      <w:r>
-        <w:t xml:space="preserve"> the effect of outliers and making the spread within education groups more comparable.</w:t>
+        <w:t>The log transformation has symmetrized the distribution, reducing the effect of outliers and making the spread within education groups more comparable.</w:t>
       </w:r>
     </w:p>
     <w:p>
@@ -4207,29 +3564,47 @@
           <w:rFonts w:ascii="Lucida Console" w:eastAsiaTheme="majorEastAsia" w:hAnsi="Lucida Console"/>
           <w:color w:val="0000FF"/>
         </w:rPr>
-        <w:t xml:space="preserve"># Calculate median incomes for each education </w:t>
-      </w:r>
-      <w:proofErr w:type="gramStart"/>
-      <w:r>
+        <w:t># Calculate median incomes for each education level</w:t>
+      </w:r>
+    </w:p>
+    <w:p>
+      <w:pPr>
+        <w:pStyle w:val="HTMLPreformatted"/>
+        <w:shd w:val="clear" w:color="auto" w:fill="FFFFFF"/>
+        <w:wordWrap w:val="0"/>
         <w:rPr>
           <w:rStyle w:val="gnd-iwgdn2b"/>
           <w:rFonts w:ascii="Lucida Console" w:eastAsiaTheme="majorEastAsia" w:hAnsi="Lucida Console"/>
           <w:color w:val="0000FF"/>
         </w:rPr>
-        <w:t>level</w:t>
-      </w:r>
-      <w:proofErr w:type="gramEnd"/>
-    </w:p>
-    <w:p>
-      <w:pPr>
-        <w:pStyle w:val="HTMLPreformatted"/>
-        <w:shd w:val="clear" w:color="auto" w:fill="FFFFFF"/>
-        <w:wordWrap w:val="0"/>
+      </w:pPr>
+      <w:r>
+        <w:rPr>
+          <w:rStyle w:val="gnd-iwgdo3b"/>
+          <w:rFonts w:ascii="Lucida Console" w:eastAsiaTheme="majorEastAsia" w:hAnsi="Lucida Console"/>
+          <w:color w:val="0000FF"/>
+        </w:rPr>
+        <w:t xml:space="preserve">&gt; </w:t>
+      </w:r>
+      <w:r>
         <w:rPr>
           <w:rStyle w:val="gnd-iwgdn2b"/>
           <w:rFonts w:ascii="Lucida Console" w:eastAsiaTheme="majorEastAsia" w:hAnsi="Lucida Console"/>
           <w:color w:val="0000FF"/>
         </w:rPr>
+        <w:t>median_incomes &lt;- tapply(ex0525$Income2005, ex0525$Educ, median)</w:t>
+      </w:r>
+    </w:p>
+    <w:p>
+      <w:pPr>
+        <w:pStyle w:val="HTMLPreformatted"/>
+        <w:shd w:val="clear" w:color="auto" w:fill="FFFFFF"/>
+        <w:wordWrap w:val="0"/>
+        <w:rPr>
+          <w:rStyle w:val="gnd-iwgdn2b"/>
+          <w:rFonts w:ascii="Lucida Console" w:eastAsiaTheme="majorEastAsia" w:hAnsi="Lucida Console"/>
+          <w:color w:val="0000FF"/>
+        </w:rPr>
       </w:pPr>
       <w:r>
         <w:rPr>
@@ -4239,7 +3614,6 @@
         </w:rPr>
         <w:t xml:space="preserve">&gt; </w:t>
       </w:r>
-      <w:proofErr w:type="spellStart"/>
       <w:r>
         <w:rPr>
           <w:rStyle w:val="gnd-iwgdn2b"/>
@@ -4248,42 +3622,105 @@
         </w:rPr>
         <w:t>median_incomes</w:t>
       </w:r>
-      <w:proofErr w:type="spellEnd"/>
-      <w:r>
+    </w:p>
+    <w:p>
+      <w:pPr>
+        <w:pStyle w:val="HTMLPreformatted"/>
+        <w:shd w:val="clear" w:color="auto" w:fill="FFFFFF"/>
+        <w:wordWrap w:val="0"/>
+        <w:rPr>
+          <w:rStyle w:val="gnd-iwgdh3b"/>
+          <w:rFonts w:ascii="Lucida Console" w:eastAsiaTheme="majorEastAsia" w:hAnsi="Lucida Console"/>
+          <w:color w:val="000000"/>
+          <w:bdr w:val="none" w:sz="0" w:space="0" w:color="auto" w:frame="1"/>
+        </w:rPr>
+      </w:pPr>
+      <w:r>
+        <w:rPr>
+          <w:rStyle w:val="gnd-iwgdh3b"/>
+          <w:rFonts w:ascii="Lucida Console" w:eastAsiaTheme="majorEastAsia" w:hAnsi="Lucida Console"/>
+          <w:color w:val="000000"/>
+          <w:bdr w:val="none" w:sz="0" w:space="0" w:color="auto" w:frame="1"/>
+        </w:rPr>
+        <w:t xml:space="preserve">   12 13-15    16   &lt;12   &gt;16 </w:t>
+      </w:r>
+    </w:p>
+    <w:p>
+      <w:pPr>
+        <w:pStyle w:val="HTMLPreformatted"/>
+        <w:shd w:val="clear" w:color="auto" w:fill="FFFFFF"/>
+        <w:wordWrap w:val="0"/>
+        <w:rPr>
+          <w:rStyle w:val="gnd-iwgdh3b"/>
+          <w:rFonts w:ascii="Lucida Console" w:eastAsiaTheme="majorEastAsia" w:hAnsi="Lucida Console"/>
+          <w:color w:val="000000"/>
+          <w:bdr w:val="none" w:sz="0" w:space="0" w:color="auto" w:frame="1"/>
+        </w:rPr>
+      </w:pPr>
+      <w:r>
+        <w:rPr>
+          <w:rStyle w:val="gnd-iwgdh3b"/>
+          <w:rFonts w:ascii="Lucida Console" w:eastAsiaTheme="majorEastAsia" w:hAnsi="Lucida Console"/>
+          <w:color w:val="000000"/>
+          <w:bdr w:val="none" w:sz="0" w:space="0" w:color="auto" w:frame="1"/>
+        </w:rPr>
+        <w:t xml:space="preserve">31000 38000 56500 23500 60500 </w:t>
+      </w:r>
+    </w:p>
+    <w:p>
+      <w:pPr>
+        <w:pStyle w:val="HTMLPreformatted"/>
+        <w:shd w:val="clear" w:color="auto" w:fill="FFFFFF"/>
+        <w:wordWrap w:val="0"/>
         <w:rPr>
           <w:rStyle w:val="gnd-iwgdn2b"/>
           <w:rFonts w:ascii="Lucida Console" w:eastAsiaTheme="majorEastAsia" w:hAnsi="Lucida Console"/>
           <w:color w:val="0000FF"/>
         </w:rPr>
-        <w:t xml:space="preserve"> &lt;- </w:t>
-      </w:r>
-      <w:proofErr w:type="spellStart"/>
-      <w:proofErr w:type="gramStart"/>
+      </w:pPr>
+      <w:r>
+        <w:rPr>
+          <w:rStyle w:val="gnd-iwgdo3b"/>
+          <w:rFonts w:ascii="Lucida Console" w:eastAsiaTheme="majorEastAsia" w:hAnsi="Lucida Console"/>
+          <w:color w:val="0000FF"/>
+        </w:rPr>
+        <w:t xml:space="preserve">&gt; </w:t>
+      </w:r>
       <w:r>
         <w:rPr>
           <w:rStyle w:val="gnd-iwgdn2b"/>
           <w:rFonts w:ascii="Lucida Console" w:eastAsiaTheme="majorEastAsia" w:hAnsi="Lucida Console"/>
           <w:color w:val="0000FF"/>
         </w:rPr>
-        <w:t>tapply</w:t>
-      </w:r>
-      <w:proofErr w:type="spellEnd"/>
-      <w:r>
+        <w:t># Calculate differences between consecutive education levels</w:t>
+      </w:r>
+    </w:p>
+    <w:p>
+      <w:pPr>
+        <w:pStyle w:val="HTMLPreformatted"/>
+        <w:shd w:val="clear" w:color="auto" w:fill="FFFFFF"/>
+        <w:wordWrap w:val="0"/>
         <w:rPr>
           <w:rStyle w:val="gnd-iwgdn2b"/>
           <w:rFonts w:ascii="Lucida Console" w:eastAsiaTheme="majorEastAsia" w:hAnsi="Lucida Console"/>
           <w:color w:val="0000FF"/>
         </w:rPr>
-        <w:t>(</w:t>
-      </w:r>
-      <w:proofErr w:type="gramEnd"/>
+      </w:pPr>
+      <w:r>
+        <w:rPr>
+          <w:rStyle w:val="gnd-iwgdo3b"/>
+          <w:rFonts w:ascii="Lucida Console" w:eastAsiaTheme="majorEastAsia" w:hAnsi="Lucida Console"/>
+          <w:color w:val="0000FF"/>
+        </w:rPr>
+        <w:t xml:space="preserve">&gt; </w:t>
+      </w:r>
       <w:r>
         <w:rPr>
           <w:rStyle w:val="gnd-iwgdn2b"/>
           <w:rFonts w:ascii="Lucida Console" w:eastAsiaTheme="majorEastAsia" w:hAnsi="Lucida Console"/>
           <w:color w:val="0000FF"/>
         </w:rPr>
-        <w:t>ex0525$Income2005, ex0525$Educ, median)</w:t>
+        <w:t>median_diffs &lt;- diff(median_incomes)</w:t>
       </w:r>
     </w:p>
     <w:p>
@@ -4305,59 +3742,57 @@
         </w:rPr>
         <w:t xml:space="preserve">&gt; </w:t>
       </w:r>
-      <w:proofErr w:type="spellStart"/>
       <w:r>
         <w:rPr>
           <w:rStyle w:val="gnd-iwgdn2b"/>
           <w:rFonts w:ascii="Lucida Console" w:eastAsiaTheme="majorEastAsia" w:hAnsi="Lucida Console"/>
           <w:color w:val="0000FF"/>
         </w:rPr>
-        <w:t>median_incomes</w:t>
-      </w:r>
-      <w:proofErr w:type="spellEnd"/>
-    </w:p>
-    <w:p>
-      <w:pPr>
-        <w:pStyle w:val="HTMLPreformatted"/>
-        <w:shd w:val="clear" w:color="auto" w:fill="FFFFFF"/>
-        <w:wordWrap w:val="0"/>
-        <w:rPr>
-          <w:rStyle w:val="gnd-iwgdh3b"/>
-          <w:rFonts w:ascii="Lucida Console" w:eastAsiaTheme="majorEastAsia" w:hAnsi="Lucida Console"/>
-          <w:color w:val="000000"/>
-          <w:bdr w:val="none" w:sz="0" w:space="0" w:color="auto" w:frame="1"/>
-        </w:rPr>
-      </w:pPr>
-      <w:r>
-        <w:rPr>
-          <w:rStyle w:val="gnd-iwgdh3b"/>
-          <w:rFonts w:ascii="Lucida Console" w:eastAsiaTheme="majorEastAsia" w:hAnsi="Lucida Console"/>
-          <w:color w:val="000000"/>
-          <w:bdr w:val="none" w:sz="0" w:space="0" w:color="auto" w:frame="1"/>
-        </w:rPr>
-        <w:t xml:space="preserve">   12 13-15    16   &lt;12   &gt;16 </w:t>
-      </w:r>
-    </w:p>
-    <w:p>
-      <w:pPr>
-        <w:pStyle w:val="HTMLPreformatted"/>
-        <w:shd w:val="clear" w:color="auto" w:fill="FFFFFF"/>
-        <w:wordWrap w:val="0"/>
-        <w:rPr>
-          <w:rStyle w:val="gnd-iwgdh3b"/>
-          <w:rFonts w:ascii="Lucida Console" w:eastAsiaTheme="majorEastAsia" w:hAnsi="Lucida Console"/>
-          <w:color w:val="000000"/>
-          <w:bdr w:val="none" w:sz="0" w:space="0" w:color="auto" w:frame="1"/>
-        </w:rPr>
-      </w:pPr>
-      <w:r>
-        <w:rPr>
-          <w:rStyle w:val="gnd-iwgdh3b"/>
-          <w:rFonts w:ascii="Lucida Console" w:eastAsiaTheme="majorEastAsia" w:hAnsi="Lucida Console"/>
-          <w:color w:val="000000"/>
-          <w:bdr w:val="none" w:sz="0" w:space="0" w:color="auto" w:frame="1"/>
-        </w:rPr>
-        <w:t xml:space="preserve">31000 38000 56500 23500 60500 </w:t>
+        <w:t>median_diffs</w:t>
+      </w:r>
+    </w:p>
+    <w:p>
+      <w:pPr>
+        <w:pStyle w:val="HTMLPreformatted"/>
+        <w:shd w:val="clear" w:color="auto" w:fill="FFFFFF"/>
+        <w:wordWrap w:val="0"/>
+        <w:rPr>
+          <w:rStyle w:val="gnd-iwgdh3b"/>
+          <w:rFonts w:ascii="Lucida Console" w:eastAsiaTheme="majorEastAsia" w:hAnsi="Lucida Console"/>
+          <w:color w:val="000000"/>
+          <w:bdr w:val="none" w:sz="0" w:space="0" w:color="auto" w:frame="1"/>
+        </w:rPr>
+      </w:pPr>
+      <w:r>
+        <w:rPr>
+          <w:rStyle w:val="gnd-iwgdh3b"/>
+          <w:rFonts w:ascii="Lucida Console" w:eastAsiaTheme="majorEastAsia" w:hAnsi="Lucida Console"/>
+          <w:color w:val="000000"/>
+          <w:bdr w:val="none" w:sz="0" w:space="0" w:color="auto" w:frame="1"/>
+        </w:rPr>
+        <w:t xml:space="preserve"> 13-15     16    &lt;12    &gt;16 </w:t>
+      </w:r>
+    </w:p>
+    <w:p>
+      <w:pPr>
+        <w:pStyle w:val="HTMLPreformatted"/>
+        <w:shd w:val="clear" w:color="auto" w:fill="FFFFFF"/>
+        <w:wordWrap w:val="0"/>
+        <w:rPr>
+          <w:rStyle w:val="gnd-iwgdh3b"/>
+          <w:rFonts w:ascii="Lucida Console" w:eastAsiaTheme="majorEastAsia" w:hAnsi="Lucida Console"/>
+          <w:color w:val="000000"/>
+          <w:bdr w:val="none" w:sz="0" w:space="0" w:color="auto" w:frame="1"/>
+        </w:rPr>
+      </w:pPr>
+      <w:r>
+        <w:rPr>
+          <w:rStyle w:val="gnd-iwgdh3b"/>
+          <w:rFonts w:ascii="Lucida Console" w:eastAsiaTheme="majorEastAsia" w:hAnsi="Lucida Console"/>
+          <w:color w:val="000000"/>
+          <w:bdr w:val="none" w:sz="0" w:space="0" w:color="auto" w:frame="1"/>
+        </w:rPr>
+        <w:t xml:space="preserve">  7000  18500 -33000  37000 </w:t>
       </w:r>
     </w:p>
     <w:p>
@@ -4385,29 +3820,47 @@
           <w:rFonts w:ascii="Lucida Console" w:eastAsiaTheme="majorEastAsia" w:hAnsi="Lucida Console"/>
           <w:color w:val="0000FF"/>
         </w:rPr>
-        <w:t xml:space="preserve"># Calculate differences between consecutive education </w:t>
-      </w:r>
-      <w:proofErr w:type="gramStart"/>
-      <w:r>
+        <w:t># If you need to calculate percentage differences</w:t>
+      </w:r>
+    </w:p>
+    <w:p>
+      <w:pPr>
+        <w:pStyle w:val="HTMLPreformatted"/>
+        <w:shd w:val="clear" w:color="auto" w:fill="FFFFFF"/>
+        <w:wordWrap w:val="0"/>
         <w:rPr>
           <w:rStyle w:val="gnd-iwgdn2b"/>
           <w:rFonts w:ascii="Lucida Console" w:eastAsiaTheme="majorEastAsia" w:hAnsi="Lucida Console"/>
           <w:color w:val="0000FF"/>
         </w:rPr>
-        <w:t>levels</w:t>
-      </w:r>
-      <w:proofErr w:type="gramEnd"/>
-    </w:p>
-    <w:p>
-      <w:pPr>
-        <w:pStyle w:val="HTMLPreformatted"/>
-        <w:shd w:val="clear" w:color="auto" w:fill="FFFFFF"/>
-        <w:wordWrap w:val="0"/>
+      </w:pPr>
+      <w:r>
+        <w:rPr>
+          <w:rStyle w:val="gnd-iwgdo3b"/>
+          <w:rFonts w:ascii="Lucida Console" w:eastAsiaTheme="majorEastAsia" w:hAnsi="Lucida Console"/>
+          <w:color w:val="0000FF"/>
+        </w:rPr>
+        <w:t xml:space="preserve">&gt; </w:t>
+      </w:r>
+      <w:r>
         <w:rPr>
           <w:rStyle w:val="gnd-iwgdn2b"/>
           <w:rFonts w:ascii="Lucida Console" w:eastAsiaTheme="majorEastAsia" w:hAnsi="Lucida Console"/>
           <w:color w:val="0000FF"/>
         </w:rPr>
+        <w:t>median_perc_diffs &lt;- median_diffs / median_incomes[1:length(median_incomes)-1] * 100</w:t>
+      </w:r>
+    </w:p>
+    <w:p>
+      <w:pPr>
+        <w:pStyle w:val="HTMLPreformatted"/>
+        <w:shd w:val="clear" w:color="auto" w:fill="FFFFFF"/>
+        <w:wordWrap w:val="0"/>
+        <w:rPr>
+          <w:rStyle w:val="gnd-iwgdn2b"/>
+          <w:rFonts w:ascii="Lucida Console" w:eastAsiaTheme="majorEastAsia" w:hAnsi="Lucida Console"/>
+          <w:color w:val="0000FF"/>
+        </w:rPr>
       </w:pPr>
       <w:r>
         <w:rPr>
@@ -4417,314 +3870,14 @@
         </w:rPr>
         <w:t xml:space="preserve">&gt; </w:t>
       </w:r>
-      <w:proofErr w:type="spellStart"/>
       <w:r>
         <w:rPr>
           <w:rStyle w:val="gnd-iwgdn2b"/>
           <w:rFonts w:ascii="Lucida Console" w:eastAsiaTheme="majorEastAsia" w:hAnsi="Lucida Console"/>
           <w:color w:val="0000FF"/>
         </w:rPr>
-        <w:t>median_diffs</w:t>
-      </w:r>
-      <w:proofErr w:type="spellEnd"/>
-      <w:r>
-        <w:rPr>
-          <w:rStyle w:val="gnd-iwgdn2b"/>
-          <w:rFonts w:ascii="Lucida Console" w:eastAsiaTheme="majorEastAsia" w:hAnsi="Lucida Console"/>
-          <w:color w:val="0000FF"/>
-        </w:rPr>
-        <w:t xml:space="preserve"> &lt;- diff(</w:t>
-      </w:r>
-      <w:proofErr w:type="spellStart"/>
-      <w:r>
-        <w:rPr>
-          <w:rStyle w:val="gnd-iwgdn2b"/>
-          <w:rFonts w:ascii="Lucida Console" w:eastAsiaTheme="majorEastAsia" w:hAnsi="Lucida Console"/>
-          <w:color w:val="0000FF"/>
-        </w:rPr>
-        <w:t>median_incomes</w:t>
-      </w:r>
-      <w:proofErr w:type="spellEnd"/>
-      <w:r>
-        <w:rPr>
-          <w:rStyle w:val="gnd-iwgdn2b"/>
-          <w:rFonts w:ascii="Lucida Console" w:eastAsiaTheme="majorEastAsia" w:hAnsi="Lucida Console"/>
-          <w:color w:val="0000FF"/>
-        </w:rPr>
-        <w:t>)</w:t>
-      </w:r>
-    </w:p>
-    <w:p>
-      <w:pPr>
-        <w:pStyle w:val="HTMLPreformatted"/>
-        <w:shd w:val="clear" w:color="auto" w:fill="FFFFFF"/>
-        <w:wordWrap w:val="0"/>
-        <w:rPr>
-          <w:rStyle w:val="gnd-iwgdn2b"/>
-          <w:rFonts w:ascii="Lucida Console" w:eastAsiaTheme="majorEastAsia" w:hAnsi="Lucida Console"/>
-          <w:color w:val="0000FF"/>
-        </w:rPr>
-      </w:pPr>
-      <w:r>
-        <w:rPr>
-          <w:rStyle w:val="gnd-iwgdo3b"/>
-          <w:rFonts w:ascii="Lucida Console" w:eastAsiaTheme="majorEastAsia" w:hAnsi="Lucida Console"/>
-          <w:color w:val="0000FF"/>
-        </w:rPr>
-        <w:t xml:space="preserve">&gt; </w:t>
-      </w:r>
-      <w:proofErr w:type="spellStart"/>
-      <w:r>
-        <w:rPr>
-          <w:rStyle w:val="gnd-iwgdn2b"/>
-          <w:rFonts w:ascii="Lucida Console" w:eastAsiaTheme="majorEastAsia" w:hAnsi="Lucida Console"/>
-          <w:color w:val="0000FF"/>
-        </w:rPr>
-        <w:t>median_diffs</w:t>
-      </w:r>
-      <w:proofErr w:type="spellEnd"/>
-    </w:p>
-    <w:p>
-      <w:pPr>
-        <w:pStyle w:val="HTMLPreformatted"/>
-        <w:shd w:val="clear" w:color="auto" w:fill="FFFFFF"/>
-        <w:wordWrap w:val="0"/>
-        <w:rPr>
-          <w:rStyle w:val="gnd-iwgdh3b"/>
-          <w:rFonts w:ascii="Lucida Console" w:eastAsiaTheme="majorEastAsia" w:hAnsi="Lucida Console"/>
-          <w:color w:val="000000"/>
-          <w:bdr w:val="none" w:sz="0" w:space="0" w:color="auto" w:frame="1"/>
-        </w:rPr>
-      </w:pPr>
-      <w:r>
-        <w:rPr>
-          <w:rStyle w:val="gnd-iwgdh3b"/>
-          <w:rFonts w:ascii="Lucida Console" w:eastAsiaTheme="majorEastAsia" w:hAnsi="Lucida Console"/>
-          <w:color w:val="000000"/>
-          <w:bdr w:val="none" w:sz="0" w:space="0" w:color="auto" w:frame="1"/>
-        </w:rPr>
-        <w:t xml:space="preserve"> 13-15     16    &lt;12    &gt;16 </w:t>
-      </w:r>
-    </w:p>
-    <w:p>
-      <w:pPr>
-        <w:pStyle w:val="HTMLPreformatted"/>
-        <w:shd w:val="clear" w:color="auto" w:fill="FFFFFF"/>
-        <w:wordWrap w:val="0"/>
-        <w:rPr>
-          <w:rStyle w:val="gnd-iwgdh3b"/>
-          <w:rFonts w:ascii="Lucida Console" w:eastAsiaTheme="majorEastAsia" w:hAnsi="Lucida Console"/>
-          <w:color w:val="000000"/>
-          <w:bdr w:val="none" w:sz="0" w:space="0" w:color="auto" w:frame="1"/>
-        </w:rPr>
-      </w:pPr>
-      <w:r>
-        <w:rPr>
-          <w:rStyle w:val="gnd-iwgdh3b"/>
-          <w:rFonts w:ascii="Lucida Console" w:eastAsiaTheme="majorEastAsia" w:hAnsi="Lucida Console"/>
-          <w:color w:val="000000"/>
-          <w:bdr w:val="none" w:sz="0" w:space="0" w:color="auto" w:frame="1"/>
-        </w:rPr>
-        <w:t xml:space="preserve">  </w:t>
-      </w:r>
-      <w:proofErr w:type="gramStart"/>
-      <w:r>
-        <w:rPr>
-          <w:rStyle w:val="gnd-iwgdh3b"/>
-          <w:rFonts w:ascii="Lucida Console" w:eastAsiaTheme="majorEastAsia" w:hAnsi="Lucida Console"/>
-          <w:color w:val="000000"/>
-          <w:bdr w:val="none" w:sz="0" w:space="0" w:color="auto" w:frame="1"/>
-        </w:rPr>
-        <w:t>7000  18500</w:t>
-      </w:r>
-      <w:proofErr w:type="gramEnd"/>
-      <w:r>
-        <w:rPr>
-          <w:rStyle w:val="gnd-iwgdh3b"/>
-          <w:rFonts w:ascii="Lucida Console" w:eastAsiaTheme="majorEastAsia" w:hAnsi="Lucida Console"/>
-          <w:color w:val="000000"/>
-          <w:bdr w:val="none" w:sz="0" w:space="0" w:color="auto" w:frame="1"/>
-        </w:rPr>
-        <w:t xml:space="preserve"> -33000  37000 </w:t>
-      </w:r>
-    </w:p>
-    <w:p>
-      <w:pPr>
-        <w:pStyle w:val="HTMLPreformatted"/>
-        <w:shd w:val="clear" w:color="auto" w:fill="FFFFFF"/>
-        <w:wordWrap w:val="0"/>
-        <w:rPr>
-          <w:rStyle w:val="gnd-iwgdn2b"/>
-          <w:rFonts w:ascii="Lucida Console" w:eastAsiaTheme="majorEastAsia" w:hAnsi="Lucida Console"/>
-          <w:color w:val="0000FF"/>
-        </w:rPr>
-      </w:pPr>
-      <w:r>
-        <w:rPr>
-          <w:rStyle w:val="gnd-iwgdo3b"/>
-          <w:rFonts w:ascii="Lucida Console" w:eastAsiaTheme="majorEastAsia" w:hAnsi="Lucida Console"/>
-          <w:color w:val="0000FF"/>
-        </w:rPr>
-        <w:t xml:space="preserve">&gt; </w:t>
-      </w:r>
-      <w:r>
-        <w:rPr>
-          <w:rStyle w:val="gnd-iwgdn2b"/>
-          <w:rFonts w:ascii="Lucida Console" w:eastAsiaTheme="majorEastAsia" w:hAnsi="Lucida Console"/>
-          <w:color w:val="0000FF"/>
-        </w:rPr>
-        <w:t xml:space="preserve"># If you need to calculate percentage </w:t>
-      </w:r>
-      <w:proofErr w:type="gramStart"/>
-      <w:r>
-        <w:rPr>
-          <w:rStyle w:val="gnd-iwgdn2b"/>
-          <w:rFonts w:ascii="Lucida Console" w:eastAsiaTheme="majorEastAsia" w:hAnsi="Lucida Console"/>
-          <w:color w:val="0000FF"/>
-        </w:rPr>
-        <w:t>differences</w:t>
-      </w:r>
-      <w:proofErr w:type="gramEnd"/>
-    </w:p>
-    <w:p>
-      <w:pPr>
-        <w:pStyle w:val="HTMLPreformatted"/>
-        <w:shd w:val="clear" w:color="auto" w:fill="FFFFFF"/>
-        <w:wordWrap w:val="0"/>
-        <w:rPr>
-          <w:rStyle w:val="gnd-iwgdn2b"/>
-          <w:rFonts w:ascii="Lucida Console" w:eastAsiaTheme="majorEastAsia" w:hAnsi="Lucida Console"/>
-          <w:color w:val="0000FF"/>
-        </w:rPr>
-      </w:pPr>
-      <w:r>
-        <w:rPr>
-          <w:rStyle w:val="gnd-iwgdo3b"/>
-          <w:rFonts w:ascii="Lucida Console" w:eastAsiaTheme="majorEastAsia" w:hAnsi="Lucida Console"/>
-          <w:color w:val="0000FF"/>
-        </w:rPr>
-        <w:t xml:space="preserve">&gt; </w:t>
-      </w:r>
-      <w:proofErr w:type="spellStart"/>
-      <w:r>
-        <w:rPr>
-          <w:rStyle w:val="gnd-iwgdn2b"/>
-          <w:rFonts w:ascii="Lucida Console" w:eastAsiaTheme="majorEastAsia" w:hAnsi="Lucida Console"/>
-          <w:color w:val="0000FF"/>
-        </w:rPr>
         <w:t>median_perc_diffs</w:t>
       </w:r>
-      <w:proofErr w:type="spellEnd"/>
-      <w:r>
-        <w:rPr>
-          <w:rStyle w:val="gnd-iwgdn2b"/>
-          <w:rFonts w:ascii="Lucida Console" w:eastAsiaTheme="majorEastAsia" w:hAnsi="Lucida Console"/>
-          <w:color w:val="0000FF"/>
-        </w:rPr>
-        <w:t xml:space="preserve"> &lt;- </w:t>
-      </w:r>
-      <w:proofErr w:type="spellStart"/>
-      <w:r>
-        <w:rPr>
-          <w:rStyle w:val="gnd-iwgdn2b"/>
-          <w:rFonts w:ascii="Lucida Console" w:eastAsiaTheme="majorEastAsia" w:hAnsi="Lucida Console"/>
-          <w:color w:val="0000FF"/>
-        </w:rPr>
-        <w:t>median_diffs</w:t>
-      </w:r>
-      <w:proofErr w:type="spellEnd"/>
-      <w:r>
-        <w:rPr>
-          <w:rStyle w:val="gnd-iwgdn2b"/>
-          <w:rFonts w:ascii="Lucida Console" w:eastAsiaTheme="majorEastAsia" w:hAnsi="Lucida Console"/>
-          <w:color w:val="0000FF"/>
-        </w:rPr>
-        <w:t xml:space="preserve"> / </w:t>
-      </w:r>
-      <w:proofErr w:type="spellStart"/>
-      <w:r>
-        <w:rPr>
-          <w:rStyle w:val="gnd-iwgdn2b"/>
-          <w:rFonts w:ascii="Lucida Console" w:eastAsiaTheme="majorEastAsia" w:hAnsi="Lucida Console"/>
-          <w:color w:val="0000FF"/>
-        </w:rPr>
-        <w:t>median_incomes</w:t>
-      </w:r>
-      <w:proofErr w:type="spellEnd"/>
-      <w:r>
-        <w:rPr>
-          <w:rStyle w:val="gnd-iwgdn2b"/>
-          <w:rFonts w:ascii="Lucida Console" w:eastAsiaTheme="majorEastAsia" w:hAnsi="Lucida Console"/>
-          <w:color w:val="0000FF"/>
-        </w:rPr>
-        <w:t>[</w:t>
-      </w:r>
-      <w:proofErr w:type="gramStart"/>
-      <w:r>
-        <w:rPr>
-          <w:rStyle w:val="gnd-iwgdn2b"/>
-          <w:rFonts w:ascii="Lucida Console" w:eastAsiaTheme="majorEastAsia" w:hAnsi="Lucida Console"/>
-          <w:color w:val="0000FF"/>
-        </w:rPr>
-        <w:t>1:length</w:t>
-      </w:r>
-      <w:proofErr w:type="gramEnd"/>
-      <w:r>
-        <w:rPr>
-          <w:rStyle w:val="gnd-iwgdn2b"/>
-          <w:rFonts w:ascii="Lucida Console" w:eastAsiaTheme="majorEastAsia" w:hAnsi="Lucida Console"/>
-          <w:color w:val="0000FF"/>
-        </w:rPr>
-        <w:t>(</w:t>
-      </w:r>
-      <w:proofErr w:type="spellStart"/>
-      <w:r>
-        <w:rPr>
-          <w:rStyle w:val="gnd-iwgdn2b"/>
-          <w:rFonts w:ascii="Lucida Console" w:eastAsiaTheme="majorEastAsia" w:hAnsi="Lucida Console"/>
-          <w:color w:val="0000FF"/>
-        </w:rPr>
-        <w:t>median_incomes</w:t>
-      </w:r>
-      <w:proofErr w:type="spellEnd"/>
-      <w:r>
-        <w:rPr>
-          <w:rStyle w:val="gnd-iwgdn2b"/>
-          <w:rFonts w:ascii="Lucida Console" w:eastAsiaTheme="majorEastAsia" w:hAnsi="Lucida Console"/>
-          <w:color w:val="0000FF"/>
-        </w:rPr>
-        <w:t>)-1] * 100</w:t>
-      </w:r>
-    </w:p>
-    <w:p>
-      <w:pPr>
-        <w:pStyle w:val="HTMLPreformatted"/>
-        <w:shd w:val="clear" w:color="auto" w:fill="FFFFFF"/>
-        <w:wordWrap w:val="0"/>
-        <w:rPr>
-          <w:rStyle w:val="gnd-iwgdn2b"/>
-          <w:rFonts w:ascii="Lucida Console" w:eastAsiaTheme="majorEastAsia" w:hAnsi="Lucida Console"/>
-          <w:color w:val="0000FF"/>
-        </w:rPr>
-      </w:pPr>
-      <w:r>
-        <w:rPr>
-          <w:rStyle w:val="gnd-iwgdo3b"/>
-          <w:rFonts w:ascii="Lucida Console" w:eastAsiaTheme="majorEastAsia" w:hAnsi="Lucida Console"/>
-          <w:color w:val="0000FF"/>
-        </w:rPr>
-        <w:t xml:space="preserve">&gt; </w:t>
-      </w:r>
-      <w:proofErr w:type="spellStart"/>
-      <w:r>
-        <w:rPr>
-          <w:rStyle w:val="gnd-iwgdn2b"/>
-          <w:rFonts w:ascii="Lucida Console" w:eastAsiaTheme="majorEastAsia" w:hAnsi="Lucida Console"/>
-          <w:color w:val="0000FF"/>
-        </w:rPr>
-        <w:t>median_perc_diffs</w:t>
-      </w:r>
-      <w:proofErr w:type="spellEnd"/>
     </w:p>
     <w:p>
       <w:pPr>
@@ -4765,27 +3918,7 @@
           <w:color w:val="000000"/>
           <w:bdr w:val="none" w:sz="0" w:space="0" w:color="auto" w:frame="1"/>
         </w:rPr>
-        <w:t xml:space="preserve"> </w:t>
-      </w:r>
-      <w:proofErr w:type="gramStart"/>
-      <w:r>
-        <w:rPr>
-          <w:rStyle w:val="gnd-iwgdh3b"/>
-          <w:rFonts w:ascii="Lucida Console" w:eastAsiaTheme="majorEastAsia" w:hAnsi="Lucida Console"/>
-          <w:color w:val="000000"/>
-          <w:bdr w:val="none" w:sz="0" w:space="0" w:color="auto" w:frame="1"/>
-        </w:rPr>
-        <w:t>22.58065  48.68421</w:t>
-      </w:r>
-      <w:proofErr w:type="gramEnd"/>
-      <w:r>
-        <w:rPr>
-          <w:rStyle w:val="gnd-iwgdh3b"/>
-          <w:rFonts w:ascii="Lucida Console" w:eastAsiaTheme="majorEastAsia" w:hAnsi="Lucida Console"/>
-          <w:color w:val="000000"/>
-          <w:bdr w:val="none" w:sz="0" w:space="0" w:color="auto" w:frame="1"/>
-        </w:rPr>
-        <w:t xml:space="preserve"> -58.40708 157.44681</w:t>
+        <w:t xml:space="preserve"> 22.58065  48.68421 -58.40708 157.44681</w:t>
       </w:r>
     </w:p>
     <w:p>
@@ -4829,7 +3962,6 @@
         </w:numPr>
       </w:pPr>
       <w:r>
-        <w:lastRenderedPageBreak/>
         <w:t>Those with &gt;16 years of education earn $37,000 more than those with &lt;12 years (a 157.45% increase).</w:t>
       </w:r>
     </w:p>
@@ -4865,6 +3997,7 @@
           <w:rFonts w:ascii="Lucida Console" w:eastAsiaTheme="majorEastAsia" w:hAnsi="Lucida Console"/>
           <w:color w:val="0000FF"/>
         </w:rPr>
+        <w:lastRenderedPageBreak/>
         <w:t xml:space="preserve">&gt; </w:t>
       </w:r>
       <w:r>
@@ -4873,29 +4006,47 @@
           <w:rFonts w:ascii="Lucida Console" w:eastAsiaTheme="majorEastAsia" w:hAnsi="Lucida Console"/>
           <w:color w:val="0000FF"/>
         </w:rPr>
-        <w:t xml:space="preserve"># Assign average years of education to each </w:t>
-      </w:r>
-      <w:proofErr w:type="gramStart"/>
-      <w:r>
+        <w:t># Assign average years of education to each group</w:t>
+      </w:r>
+    </w:p>
+    <w:p>
+      <w:pPr>
+        <w:pStyle w:val="HTMLPreformatted"/>
+        <w:shd w:val="clear" w:color="auto" w:fill="FFFFFF"/>
+        <w:wordWrap w:val="0"/>
         <w:rPr>
           <w:rStyle w:val="gnd-iwgdn2b"/>
           <w:rFonts w:ascii="Lucida Console" w:eastAsiaTheme="majorEastAsia" w:hAnsi="Lucida Console"/>
           <w:color w:val="0000FF"/>
         </w:rPr>
-        <w:t>group</w:t>
-      </w:r>
-      <w:proofErr w:type="gramEnd"/>
-    </w:p>
-    <w:p>
-      <w:pPr>
-        <w:pStyle w:val="HTMLPreformatted"/>
-        <w:shd w:val="clear" w:color="auto" w:fill="FFFFFF"/>
-        <w:wordWrap w:val="0"/>
+      </w:pPr>
+      <w:r>
+        <w:rPr>
+          <w:rStyle w:val="gnd-iwgdo3b"/>
+          <w:rFonts w:ascii="Lucida Console" w:eastAsiaTheme="majorEastAsia" w:hAnsi="Lucida Console"/>
+          <w:color w:val="0000FF"/>
+        </w:rPr>
+        <w:t xml:space="preserve">&gt; </w:t>
+      </w:r>
+      <w:r>
         <w:rPr>
           <w:rStyle w:val="gnd-iwgdn2b"/>
           <w:rFonts w:ascii="Lucida Console" w:eastAsiaTheme="majorEastAsia" w:hAnsi="Lucida Console"/>
           <w:color w:val="0000FF"/>
         </w:rPr>
+        <w:t>ex0525$AvgYears &lt;- factor(ex0525$Educ, labels = c(10, 12, 14, 16, 20))</w:t>
+      </w:r>
+    </w:p>
+    <w:p>
+      <w:pPr>
+        <w:pStyle w:val="HTMLPreformatted"/>
+        <w:shd w:val="clear" w:color="auto" w:fill="FFFFFF"/>
+        <w:wordWrap w:val="0"/>
+        <w:rPr>
+          <w:rStyle w:val="gnd-iwgdn2b"/>
+          <w:rFonts w:ascii="Lucida Console" w:eastAsiaTheme="majorEastAsia" w:hAnsi="Lucida Console"/>
+          <w:color w:val="0000FF"/>
+        </w:rPr>
       </w:pPr>
       <w:r>
         <w:rPr>
@@ -4911,25 +4062,35 @@
           <w:rFonts w:ascii="Lucida Console" w:eastAsiaTheme="majorEastAsia" w:hAnsi="Lucida Console"/>
           <w:color w:val="0000FF"/>
         </w:rPr>
-        <w:t xml:space="preserve">ex0525$AvgYears &lt;- </w:t>
-      </w:r>
-      <w:proofErr w:type="gramStart"/>
-      <w:r>
+        <w:t># Linear model to test for linear trend in income as a function of the number of years studied</w:t>
+      </w:r>
+    </w:p>
+    <w:p>
+      <w:pPr>
+        <w:pStyle w:val="HTMLPreformatted"/>
+        <w:shd w:val="clear" w:color="auto" w:fill="FFFFFF"/>
+        <w:wordWrap w:val="0"/>
         <w:rPr>
           <w:rStyle w:val="gnd-iwgdn2b"/>
           <w:rFonts w:ascii="Lucida Console" w:eastAsiaTheme="majorEastAsia" w:hAnsi="Lucida Console"/>
           <w:color w:val="0000FF"/>
         </w:rPr>
-        <w:t>factor(</w:t>
-      </w:r>
-      <w:proofErr w:type="gramEnd"/>
+      </w:pPr>
+      <w:r>
+        <w:rPr>
+          <w:rStyle w:val="gnd-iwgdo3b"/>
+          <w:rFonts w:ascii="Lucida Console" w:eastAsiaTheme="majorEastAsia" w:hAnsi="Lucida Console"/>
+          <w:color w:val="0000FF"/>
+        </w:rPr>
+        <w:t xml:space="preserve">&gt; </w:t>
+      </w:r>
       <w:r>
         <w:rPr>
           <w:rStyle w:val="gnd-iwgdn2b"/>
           <w:rFonts w:ascii="Lucida Console" w:eastAsiaTheme="majorEastAsia" w:hAnsi="Lucida Console"/>
           <w:color w:val="0000FF"/>
         </w:rPr>
-        <w:t>ex0525$Educ, labels = c(10, 12, 14, 16, 20))</w:t>
+        <w:t>linear_trend_model &lt;- lm(Income2005 ~ as.numeric(AvgYears), data = ex0525)</w:t>
       </w:r>
     </w:p>
     <w:p>
@@ -4957,165 +4118,7 @@
           <w:rFonts w:ascii="Lucida Console" w:eastAsiaTheme="majorEastAsia" w:hAnsi="Lucida Console"/>
           <w:color w:val="0000FF"/>
         </w:rPr>
-        <w:t xml:space="preserve"># Linear model to test for linear trend in income as a function of the number of years </w:t>
-      </w:r>
-      <w:proofErr w:type="gramStart"/>
-      <w:r>
-        <w:rPr>
-          <w:rStyle w:val="gnd-iwgdn2b"/>
-          <w:rFonts w:ascii="Lucida Console" w:eastAsiaTheme="majorEastAsia" w:hAnsi="Lucida Console"/>
-          <w:color w:val="0000FF"/>
-        </w:rPr>
-        <w:t>studied</w:t>
-      </w:r>
-      <w:proofErr w:type="gramEnd"/>
-    </w:p>
-    <w:p>
-      <w:pPr>
-        <w:pStyle w:val="HTMLPreformatted"/>
-        <w:shd w:val="clear" w:color="auto" w:fill="FFFFFF"/>
-        <w:wordWrap w:val="0"/>
-        <w:rPr>
-          <w:rStyle w:val="gnd-iwgdn2b"/>
-          <w:rFonts w:ascii="Lucida Console" w:eastAsiaTheme="majorEastAsia" w:hAnsi="Lucida Console"/>
-          <w:color w:val="0000FF"/>
-        </w:rPr>
-      </w:pPr>
-      <w:r>
-        <w:rPr>
-          <w:rStyle w:val="gnd-iwgdo3b"/>
-          <w:rFonts w:ascii="Lucida Console" w:eastAsiaTheme="majorEastAsia" w:hAnsi="Lucida Console"/>
-          <w:color w:val="0000FF"/>
-        </w:rPr>
-        <w:t xml:space="preserve">&gt; </w:t>
-      </w:r>
-      <w:proofErr w:type="spellStart"/>
-      <w:r>
-        <w:rPr>
-          <w:rStyle w:val="gnd-iwgdn2b"/>
-          <w:rFonts w:ascii="Lucida Console" w:eastAsiaTheme="majorEastAsia" w:hAnsi="Lucida Console"/>
-          <w:color w:val="0000FF"/>
-        </w:rPr>
-        <w:t>linear_trend_model</w:t>
-      </w:r>
-      <w:proofErr w:type="spellEnd"/>
-      <w:r>
-        <w:rPr>
-          <w:rStyle w:val="gnd-iwgdn2b"/>
-          <w:rFonts w:ascii="Lucida Console" w:eastAsiaTheme="majorEastAsia" w:hAnsi="Lucida Console"/>
-          <w:color w:val="0000FF"/>
-        </w:rPr>
-        <w:t xml:space="preserve"> &lt;- </w:t>
-      </w:r>
-      <w:proofErr w:type="spellStart"/>
-      <w:proofErr w:type="gramStart"/>
-      <w:r>
-        <w:rPr>
-          <w:rStyle w:val="gnd-iwgdn2b"/>
-          <w:rFonts w:ascii="Lucida Console" w:eastAsiaTheme="majorEastAsia" w:hAnsi="Lucida Console"/>
-          <w:color w:val="0000FF"/>
-        </w:rPr>
-        <w:t>lm</w:t>
-      </w:r>
-      <w:proofErr w:type="spellEnd"/>
-      <w:r>
-        <w:rPr>
-          <w:rStyle w:val="gnd-iwgdn2b"/>
-          <w:rFonts w:ascii="Lucida Console" w:eastAsiaTheme="majorEastAsia" w:hAnsi="Lucida Console"/>
-          <w:color w:val="0000FF"/>
-        </w:rPr>
-        <w:t>(</w:t>
-      </w:r>
-      <w:proofErr w:type="gramEnd"/>
-      <w:r>
-        <w:rPr>
-          <w:rStyle w:val="gnd-iwgdn2b"/>
-          <w:rFonts w:ascii="Lucida Console" w:eastAsiaTheme="majorEastAsia" w:hAnsi="Lucida Console"/>
-          <w:color w:val="0000FF"/>
-        </w:rPr>
-        <w:t xml:space="preserve">Income2005 ~ </w:t>
-      </w:r>
-      <w:proofErr w:type="spellStart"/>
-      <w:r>
-        <w:rPr>
-          <w:rStyle w:val="gnd-iwgdn2b"/>
-          <w:rFonts w:ascii="Lucida Console" w:eastAsiaTheme="majorEastAsia" w:hAnsi="Lucida Console"/>
-          <w:color w:val="0000FF"/>
-        </w:rPr>
-        <w:t>as.numeric</w:t>
-      </w:r>
-      <w:proofErr w:type="spellEnd"/>
-      <w:r>
-        <w:rPr>
-          <w:rStyle w:val="gnd-iwgdn2b"/>
-          <w:rFonts w:ascii="Lucida Console" w:eastAsiaTheme="majorEastAsia" w:hAnsi="Lucida Console"/>
-          <w:color w:val="0000FF"/>
-        </w:rPr>
-        <w:t>(</w:t>
-      </w:r>
-      <w:proofErr w:type="spellStart"/>
-      <w:r>
-        <w:rPr>
-          <w:rStyle w:val="gnd-iwgdn2b"/>
-          <w:rFonts w:ascii="Lucida Console" w:eastAsiaTheme="majorEastAsia" w:hAnsi="Lucida Console"/>
-          <w:color w:val="0000FF"/>
-        </w:rPr>
-        <w:t>AvgYears</w:t>
-      </w:r>
-      <w:proofErr w:type="spellEnd"/>
-      <w:r>
-        <w:rPr>
-          <w:rStyle w:val="gnd-iwgdn2b"/>
-          <w:rFonts w:ascii="Lucida Console" w:eastAsiaTheme="majorEastAsia" w:hAnsi="Lucida Console"/>
-          <w:color w:val="0000FF"/>
-        </w:rPr>
-        <w:t>), data = ex0525)</w:t>
-      </w:r>
-    </w:p>
-    <w:p>
-      <w:pPr>
-        <w:pStyle w:val="HTMLPreformatted"/>
-        <w:shd w:val="clear" w:color="auto" w:fill="FFFFFF"/>
-        <w:wordWrap w:val="0"/>
-        <w:rPr>
-          <w:rStyle w:val="gnd-iwgdn2b"/>
-          <w:rFonts w:ascii="Lucida Console" w:eastAsiaTheme="majorEastAsia" w:hAnsi="Lucida Console"/>
-          <w:color w:val="0000FF"/>
-        </w:rPr>
-      </w:pPr>
-      <w:r>
-        <w:rPr>
-          <w:rStyle w:val="gnd-iwgdo3b"/>
-          <w:rFonts w:ascii="Lucida Console" w:eastAsiaTheme="majorEastAsia" w:hAnsi="Lucida Console"/>
-          <w:color w:val="0000FF"/>
-        </w:rPr>
-        <w:t xml:space="preserve">&gt; </w:t>
-      </w:r>
-      <w:r>
-        <w:rPr>
-          <w:rStyle w:val="gnd-iwgdn2b"/>
-          <w:rFonts w:ascii="Lucida Console" w:eastAsiaTheme="majorEastAsia" w:hAnsi="Lucida Console"/>
-          <w:color w:val="0000FF"/>
-        </w:rPr>
-        <w:t>summary(</w:t>
-      </w:r>
-      <w:proofErr w:type="spellStart"/>
-      <w:r>
-        <w:rPr>
-          <w:rStyle w:val="gnd-iwgdn2b"/>
-          <w:rFonts w:ascii="Lucida Console" w:eastAsiaTheme="majorEastAsia" w:hAnsi="Lucida Console"/>
-          <w:color w:val="0000FF"/>
-        </w:rPr>
-        <w:t>linear_trend_model</w:t>
-      </w:r>
-      <w:proofErr w:type="spellEnd"/>
-      <w:r>
-        <w:rPr>
-          <w:rStyle w:val="gnd-iwgdn2b"/>
-          <w:rFonts w:ascii="Lucida Console" w:eastAsiaTheme="majorEastAsia" w:hAnsi="Lucida Console"/>
-          <w:color w:val="0000FF"/>
-        </w:rPr>
-        <w:t>)</w:t>
+        <w:t>summary(linear_trend_model)</w:t>
       </w:r>
     </w:p>
     <w:p>
@@ -5165,76 +4168,14 @@
           <w:bdr w:val="none" w:sz="0" w:space="0" w:color="auto" w:frame="1"/>
         </w:rPr>
       </w:pPr>
-      <w:proofErr w:type="spellStart"/>
-      <w:proofErr w:type="gramStart"/>
-      <w:r>
-        <w:rPr>
-          <w:rStyle w:val="gnd-iwgdh3b"/>
-          <w:rFonts w:ascii="Lucida Console" w:eastAsiaTheme="majorEastAsia" w:hAnsi="Lucida Console"/>
-          <w:color w:val="000000"/>
-          <w:bdr w:val="none" w:sz="0" w:space="0" w:color="auto" w:frame="1"/>
-        </w:rPr>
-        <w:t>lm</w:t>
-      </w:r>
-      <w:proofErr w:type="spellEnd"/>
-      <w:r>
-        <w:rPr>
-          <w:rStyle w:val="gnd-iwgdh3b"/>
-          <w:rFonts w:ascii="Lucida Console" w:eastAsiaTheme="majorEastAsia" w:hAnsi="Lucida Console"/>
-          <w:color w:val="000000"/>
-          <w:bdr w:val="none" w:sz="0" w:space="0" w:color="auto" w:frame="1"/>
-        </w:rPr>
-        <w:t>(</w:t>
-      </w:r>
-      <w:proofErr w:type="gramEnd"/>
-      <w:r>
-        <w:rPr>
-          <w:rStyle w:val="gnd-iwgdh3b"/>
-          <w:rFonts w:ascii="Lucida Console" w:eastAsiaTheme="majorEastAsia" w:hAnsi="Lucida Console"/>
-          <w:color w:val="000000"/>
-          <w:bdr w:val="none" w:sz="0" w:space="0" w:color="auto" w:frame="1"/>
-        </w:rPr>
-        <w:t xml:space="preserve">formula = Income2005 ~ </w:t>
-      </w:r>
-      <w:proofErr w:type="spellStart"/>
-      <w:r>
-        <w:rPr>
-          <w:rStyle w:val="gnd-iwgdh3b"/>
-          <w:rFonts w:ascii="Lucida Console" w:eastAsiaTheme="majorEastAsia" w:hAnsi="Lucida Console"/>
-          <w:color w:val="000000"/>
-          <w:bdr w:val="none" w:sz="0" w:space="0" w:color="auto" w:frame="1"/>
-        </w:rPr>
-        <w:t>as.numeric</w:t>
-      </w:r>
-      <w:proofErr w:type="spellEnd"/>
-      <w:r>
-        <w:rPr>
-          <w:rStyle w:val="gnd-iwgdh3b"/>
-          <w:rFonts w:ascii="Lucida Console" w:eastAsiaTheme="majorEastAsia" w:hAnsi="Lucida Console"/>
-          <w:color w:val="000000"/>
-          <w:bdr w:val="none" w:sz="0" w:space="0" w:color="auto" w:frame="1"/>
-        </w:rPr>
-        <w:t>(</w:t>
-      </w:r>
-      <w:proofErr w:type="spellStart"/>
-      <w:r>
-        <w:rPr>
-          <w:rStyle w:val="gnd-iwgdh3b"/>
-          <w:rFonts w:ascii="Lucida Console" w:eastAsiaTheme="majorEastAsia" w:hAnsi="Lucida Console"/>
-          <w:color w:val="000000"/>
-          <w:bdr w:val="none" w:sz="0" w:space="0" w:color="auto" w:frame="1"/>
-        </w:rPr>
-        <w:t>AvgYears</w:t>
-      </w:r>
-      <w:proofErr w:type="spellEnd"/>
-      <w:r>
-        <w:rPr>
-          <w:rStyle w:val="gnd-iwgdh3b"/>
-          <w:rFonts w:ascii="Lucida Console" w:eastAsiaTheme="majorEastAsia" w:hAnsi="Lucida Console"/>
-          <w:color w:val="000000"/>
-          <w:bdr w:val="none" w:sz="0" w:space="0" w:color="auto" w:frame="1"/>
-        </w:rPr>
-        <w:t>), data = ex0525)</w:t>
+      <w:r>
+        <w:rPr>
+          <w:rStyle w:val="gnd-iwgdh3b"/>
+          <w:rFonts w:ascii="Lucida Console" w:eastAsiaTheme="majorEastAsia" w:hAnsi="Lucida Console"/>
+          <w:color w:val="000000"/>
+          <w:bdr w:val="none" w:sz="0" w:space="0" w:color="auto" w:frame="1"/>
+        </w:rPr>
+        <w:t>lm(formula = Income2005 ~ as.numeric(AvgYears), data = ex0525)</w:t>
       </w:r>
     </w:p>
     <w:p>
@@ -5313,27 +4254,7 @@
           <w:color w:val="000000"/>
           <w:bdr w:val="none" w:sz="0" w:space="0" w:color="auto" w:frame="1"/>
         </w:rPr>
-        <w:t>-73794 -</w:t>
-      </w:r>
-      <w:proofErr w:type="gramStart"/>
-      <w:r>
-        <w:rPr>
-          <w:rStyle w:val="gnd-iwgdh3b"/>
-          <w:rFonts w:ascii="Lucida Console" w:eastAsiaTheme="majorEastAsia" w:hAnsi="Lucida Console"/>
-          <w:color w:val="000000"/>
-          <w:bdr w:val="none" w:sz="0" w:space="0" w:color="auto" w:frame="1"/>
-        </w:rPr>
-        <w:t>24625  -</w:t>
-      </w:r>
-      <w:proofErr w:type="gramEnd"/>
-      <w:r>
-        <w:rPr>
-          <w:rStyle w:val="gnd-iwgdh3b"/>
-          <w:rFonts w:ascii="Lucida Console" w:eastAsiaTheme="majorEastAsia" w:hAnsi="Lucida Console"/>
-          <w:color w:val="000000"/>
-          <w:bdr w:val="none" w:sz="0" w:space="0" w:color="auto" w:frame="1"/>
-        </w:rPr>
-        <w:t xml:space="preserve">8625  13259 629780 </w:t>
+        <w:t xml:space="preserve">-73794 -24625  -8625  13259 629780 </w:t>
       </w:r>
     </w:p>
     <w:p>
@@ -5390,124 +4311,51 @@
           <w:color w:val="000000"/>
           <w:bdr w:val="none" w:sz="0" w:space="0" w:color="auto" w:frame="1"/>
         </w:rPr>
-        <w:t xml:space="preserve">                     Estimate Std. Error t value </w:t>
-      </w:r>
-      <w:proofErr w:type="spellStart"/>
-      <w:r>
-        <w:rPr>
-          <w:rStyle w:val="gnd-iwgdh3b"/>
-          <w:rFonts w:ascii="Lucida Console" w:eastAsiaTheme="majorEastAsia" w:hAnsi="Lucida Console"/>
-          <w:color w:val="000000"/>
-          <w:bdr w:val="none" w:sz="0" w:space="0" w:color="auto" w:frame="1"/>
-        </w:rPr>
-        <w:t>Pr</w:t>
-      </w:r>
-      <w:proofErr w:type="spellEnd"/>
-      <w:r>
-        <w:rPr>
-          <w:rStyle w:val="gnd-iwgdh3b"/>
-          <w:rFonts w:ascii="Lucida Console" w:eastAsiaTheme="majorEastAsia" w:hAnsi="Lucida Console"/>
-          <w:color w:val="000000"/>
-          <w:bdr w:val="none" w:sz="0" w:space="0" w:color="auto" w:frame="1"/>
-        </w:rPr>
-        <w:t xml:space="preserve">(&gt;|t|)    </w:t>
-      </w:r>
-    </w:p>
-    <w:p>
-      <w:pPr>
-        <w:pStyle w:val="HTMLPreformatted"/>
-        <w:shd w:val="clear" w:color="auto" w:fill="FFFFFF"/>
-        <w:wordWrap w:val="0"/>
-        <w:rPr>
-          <w:rStyle w:val="gnd-iwgdh3b"/>
-          <w:rFonts w:ascii="Lucida Console" w:eastAsiaTheme="majorEastAsia" w:hAnsi="Lucida Console"/>
-          <w:color w:val="000000"/>
-          <w:bdr w:val="none" w:sz="0" w:space="0" w:color="auto" w:frame="1"/>
-        </w:rPr>
-      </w:pPr>
-      <w:r>
-        <w:rPr>
-          <w:rStyle w:val="gnd-iwgdh3b"/>
-          <w:rFonts w:ascii="Lucida Console" w:eastAsiaTheme="majorEastAsia" w:hAnsi="Lucida Console"/>
-          <w:color w:val="000000"/>
-          <w:bdr w:val="none" w:sz="0" w:space="0" w:color="auto" w:frame="1"/>
-        </w:rPr>
-        <w:t>(</w:t>
-      </w:r>
-      <w:proofErr w:type="gramStart"/>
-      <w:r>
-        <w:rPr>
-          <w:rStyle w:val="gnd-iwgdh3b"/>
-          <w:rFonts w:ascii="Lucida Console" w:eastAsiaTheme="majorEastAsia" w:hAnsi="Lucida Console"/>
-          <w:color w:val="000000"/>
-          <w:bdr w:val="none" w:sz="0" w:space="0" w:color="auto" w:frame="1"/>
-        </w:rPr>
-        <w:t xml:space="preserve">Intercept)   </w:t>
-      </w:r>
-      <w:proofErr w:type="gramEnd"/>
-      <w:r>
-        <w:rPr>
-          <w:rStyle w:val="gnd-iwgdh3b"/>
-          <w:rFonts w:ascii="Lucida Console" w:eastAsiaTheme="majorEastAsia" w:hAnsi="Lucida Console"/>
-          <w:color w:val="000000"/>
-          <w:bdr w:val="none" w:sz="0" w:space="0" w:color="auto" w:frame="1"/>
-        </w:rPr>
-        <w:t xml:space="preserve">        28566.6     1698.1   16.82   &lt;2e-16 ***</w:t>
-      </w:r>
-    </w:p>
-    <w:p>
-      <w:pPr>
-        <w:pStyle w:val="HTMLPreformatted"/>
-        <w:shd w:val="clear" w:color="auto" w:fill="FFFFFF"/>
-        <w:wordWrap w:val="0"/>
-        <w:rPr>
-          <w:rStyle w:val="gnd-iwgdh3b"/>
-          <w:rFonts w:ascii="Lucida Console" w:eastAsiaTheme="majorEastAsia" w:hAnsi="Lucida Console"/>
-          <w:color w:val="000000"/>
-          <w:bdr w:val="none" w:sz="0" w:space="0" w:color="auto" w:frame="1"/>
-        </w:rPr>
-      </w:pPr>
-      <w:proofErr w:type="spellStart"/>
-      <w:proofErr w:type="gramStart"/>
-      <w:r>
-        <w:rPr>
-          <w:rStyle w:val="gnd-iwgdh3b"/>
-          <w:rFonts w:ascii="Lucida Console" w:eastAsiaTheme="majorEastAsia" w:hAnsi="Lucida Console"/>
-          <w:color w:val="000000"/>
-          <w:bdr w:val="none" w:sz="0" w:space="0" w:color="auto" w:frame="1"/>
-        </w:rPr>
-        <w:t>as.numeric</w:t>
-      </w:r>
-      <w:proofErr w:type="spellEnd"/>
-      <w:proofErr w:type="gramEnd"/>
-      <w:r>
-        <w:rPr>
-          <w:rStyle w:val="gnd-iwgdh3b"/>
-          <w:rFonts w:ascii="Lucida Console" w:eastAsiaTheme="majorEastAsia" w:hAnsi="Lucida Console"/>
-          <w:color w:val="000000"/>
-          <w:bdr w:val="none" w:sz="0" w:space="0" w:color="auto" w:frame="1"/>
-        </w:rPr>
-        <w:t>(</w:t>
-      </w:r>
-      <w:proofErr w:type="spellStart"/>
-      <w:r>
-        <w:rPr>
-          <w:rStyle w:val="gnd-iwgdh3b"/>
-          <w:rFonts w:ascii="Lucida Console" w:eastAsiaTheme="majorEastAsia" w:hAnsi="Lucida Console"/>
-          <w:color w:val="000000"/>
-          <w:bdr w:val="none" w:sz="0" w:space="0" w:color="auto" w:frame="1"/>
-        </w:rPr>
-        <w:t>AvgYears</w:t>
-      </w:r>
-      <w:proofErr w:type="spellEnd"/>
-      <w:r>
-        <w:rPr>
-          <w:rStyle w:val="gnd-iwgdh3b"/>
-          <w:rFonts w:ascii="Lucida Console" w:eastAsiaTheme="majorEastAsia" w:hAnsi="Lucida Console"/>
-          <w:color w:val="000000"/>
-          <w:bdr w:val="none" w:sz="0" w:space="0" w:color="auto" w:frame="1"/>
-        </w:rPr>
-        <w:t>)   9058.1      629.7   14.39   &lt;2e-16 ***</w:t>
+        <w:t xml:space="preserve">                     Estimate Std. Error t value Pr(&gt;|t|)    </w:t>
+      </w:r>
+    </w:p>
+    <w:p>
+      <w:pPr>
+        <w:pStyle w:val="HTMLPreformatted"/>
+        <w:shd w:val="clear" w:color="auto" w:fill="FFFFFF"/>
+        <w:wordWrap w:val="0"/>
+        <w:rPr>
+          <w:rStyle w:val="gnd-iwgdh3b"/>
+          <w:rFonts w:ascii="Lucida Console" w:eastAsiaTheme="majorEastAsia" w:hAnsi="Lucida Console"/>
+          <w:color w:val="000000"/>
+          <w:bdr w:val="none" w:sz="0" w:space="0" w:color="auto" w:frame="1"/>
+        </w:rPr>
+      </w:pPr>
+      <w:r>
+        <w:rPr>
+          <w:rStyle w:val="gnd-iwgdh3b"/>
+          <w:rFonts w:ascii="Lucida Console" w:eastAsiaTheme="majorEastAsia" w:hAnsi="Lucida Console"/>
+          <w:color w:val="000000"/>
+          <w:bdr w:val="none" w:sz="0" w:space="0" w:color="auto" w:frame="1"/>
+        </w:rPr>
+        <w:t>(Intercept)           28566.6     1698.1   16.82   &lt;2e-16 ***</w:t>
+      </w:r>
+    </w:p>
+    <w:p>
+      <w:pPr>
+        <w:pStyle w:val="HTMLPreformatted"/>
+        <w:shd w:val="clear" w:color="auto" w:fill="FFFFFF"/>
+        <w:wordWrap w:val="0"/>
+        <w:rPr>
+          <w:rStyle w:val="gnd-iwgdh3b"/>
+          <w:rFonts w:ascii="Lucida Console" w:eastAsiaTheme="majorEastAsia" w:hAnsi="Lucida Console"/>
+          <w:color w:val="000000"/>
+          <w:bdr w:val="none" w:sz="0" w:space="0" w:color="auto" w:frame="1"/>
+        </w:rPr>
+      </w:pPr>
+      <w:r>
+        <w:rPr>
+          <w:rStyle w:val="gnd-iwgdh3b"/>
+          <w:rFonts w:ascii="Lucida Console" w:eastAsiaTheme="majorEastAsia" w:hAnsi="Lucida Console"/>
+          <w:color w:val="000000"/>
+          <w:bdr w:val="none" w:sz="0" w:space="0" w:color="auto" w:frame="1"/>
+        </w:rPr>
+        <w:t>as.numeric(AvgYears)   9058.1      629.7   14.39   &lt;2e-16 ***</w:t>
       </w:r>
     </w:p>
     <w:p>
@@ -5544,45 +4392,14 @@
           <w:bdr w:val="none" w:sz="0" w:space="0" w:color="auto" w:frame="1"/>
         </w:rPr>
       </w:pPr>
-      <w:proofErr w:type="spellStart"/>
-      <w:r>
-        <w:rPr>
-          <w:rStyle w:val="gnd-iwgdh3b"/>
-          <w:rFonts w:ascii="Lucida Console" w:eastAsiaTheme="majorEastAsia" w:hAnsi="Lucida Console"/>
-          <w:color w:val="000000"/>
-          <w:bdr w:val="none" w:sz="0" w:space="0" w:color="auto" w:frame="1"/>
-        </w:rPr>
-        <w:t>Signif</w:t>
-      </w:r>
-      <w:proofErr w:type="spellEnd"/>
-      <w:r>
-        <w:rPr>
-          <w:rStyle w:val="gnd-iwgdh3b"/>
-          <w:rFonts w:ascii="Lucida Console" w:eastAsiaTheme="majorEastAsia" w:hAnsi="Lucida Console"/>
-          <w:color w:val="000000"/>
-          <w:bdr w:val="none" w:sz="0" w:space="0" w:color="auto" w:frame="1"/>
-        </w:rPr>
-        <w:t xml:space="preserve">. codes:  0 ‘***’ 0.001 ‘**’ 0.01 ‘*’ 0.05 ‘.’ 0.1 </w:t>
-      </w:r>
-      <w:proofErr w:type="gramStart"/>
-      <w:r>
-        <w:rPr>
-          <w:rStyle w:val="gnd-iwgdh3b"/>
-          <w:rFonts w:ascii="Lucida Console" w:eastAsiaTheme="majorEastAsia" w:hAnsi="Lucida Console"/>
-          <w:color w:val="000000"/>
-          <w:bdr w:val="none" w:sz="0" w:space="0" w:color="auto" w:frame="1"/>
-        </w:rPr>
-        <w:t>‘ ’</w:t>
-      </w:r>
-      <w:proofErr w:type="gramEnd"/>
-      <w:r>
-        <w:rPr>
-          <w:rStyle w:val="gnd-iwgdh3b"/>
-          <w:rFonts w:ascii="Lucida Console" w:eastAsiaTheme="majorEastAsia" w:hAnsi="Lucida Console"/>
-          <w:color w:val="000000"/>
-          <w:bdr w:val="none" w:sz="0" w:space="0" w:color="auto" w:frame="1"/>
-        </w:rPr>
-        <w:t xml:space="preserve"> 1</w:t>
+      <w:r>
+        <w:rPr>
+          <w:rStyle w:val="gnd-iwgdh3b"/>
+          <w:rFonts w:ascii="Lucida Console" w:eastAsiaTheme="majorEastAsia" w:hAnsi="Lucida Console"/>
+          <w:color w:val="000000"/>
+          <w:bdr w:val="none" w:sz="0" w:space="0" w:color="auto" w:frame="1"/>
+        </w:rPr>
+        <w:t>Signif. codes:  0 ‘***’ 0.001 ‘**’ 0.01 ‘*’ 0.05 ‘.’ 0.1 ‘ ’ 1</w:t>
       </w:r>
     </w:p>
     <w:p>
@@ -5669,32 +4486,99 @@
           <w:color w:val="000000"/>
           <w:bdr w:val="none" w:sz="0" w:space="0" w:color="auto" w:frame="1"/>
         </w:rPr>
-        <w:t xml:space="preserve">F-statistic: 206.9 on 1 and 2582 </w:t>
-      </w:r>
-      <w:proofErr w:type="gramStart"/>
-      <w:r>
-        <w:rPr>
-          <w:rStyle w:val="gnd-iwgdh3b"/>
-          <w:rFonts w:ascii="Lucida Console" w:eastAsiaTheme="majorEastAsia" w:hAnsi="Lucida Console"/>
-          <w:color w:val="000000"/>
-          <w:bdr w:val="none" w:sz="0" w:space="0" w:color="auto" w:frame="1"/>
-        </w:rPr>
-        <w:t>DF,  p</w:t>
-      </w:r>
-      <w:proofErr w:type="gramEnd"/>
-      <w:r>
-        <w:rPr>
-          <w:rStyle w:val="gnd-iwgdh3b"/>
-          <w:rFonts w:ascii="Lucida Console" w:eastAsiaTheme="majorEastAsia" w:hAnsi="Lucida Console"/>
-          <w:color w:val="000000"/>
-          <w:bdr w:val="none" w:sz="0" w:space="0" w:color="auto" w:frame="1"/>
-        </w:rPr>
-        <w:t>-value: &lt; 2.2e-16</w:t>
+        <w:t>F-statistic: 206.9 on 1 and 2582 DF,  p-value: &lt; 2.2e-16</w:t>
       </w:r>
     </w:p>
     <w:p>
       <w:r>
         <w:t>The linear regression model shows a significant relationship between years of education and income (p-value &lt; 2.2e-16), with an average increase of $9,058.1 in income for each additional year of education, as estimated by the model.</w:t>
+      </w:r>
+    </w:p>
+    <w:p/>
+    <w:p>
+      <w:pPr>
+        <w:rPr>
+          <w:sz w:val="36"/>
+          <w:szCs w:val="36"/>
+        </w:rPr>
+      </w:pPr>
+      <w:r>
+        <w:rPr>
+          <w:b/>
+          <w:bCs/>
+          <w:sz w:val="36"/>
+          <w:szCs w:val="36"/>
+        </w:rPr>
+        <w:t>Contact Information</w:t>
+      </w:r>
+      <w:r>
+        <w:rPr>
+          <w:sz w:val="36"/>
+          <w:szCs w:val="36"/>
+        </w:rPr>
+        <w:br/>
+      </w:r>
+      <w:r>
+        <w:rPr>
+          <w:b/>
+          <w:bCs/>
+          <w:sz w:val="36"/>
+          <w:szCs w:val="36"/>
+        </w:rPr>
+        <w:t>Name:</w:t>
+      </w:r>
+      <w:r>
+        <w:rPr>
+          <w:sz w:val="36"/>
+          <w:szCs w:val="36"/>
+        </w:rPr>
+        <w:t xml:space="preserve"> Amos Makokha</w:t>
+      </w:r>
+      <w:r>
+        <w:rPr>
+          <w:sz w:val="36"/>
+          <w:szCs w:val="36"/>
+        </w:rPr>
+        <w:br/>
+      </w:r>
+      <w:r>
+        <w:rPr>
+          <w:b/>
+          <w:bCs/>
+          <w:sz w:val="36"/>
+          <w:szCs w:val="36"/>
+        </w:rPr>
+        <w:t>Email:</w:t>
+      </w:r>
+      <w:r>
+        <w:rPr>
+          <w:sz w:val="36"/>
+          <w:szCs w:val="36"/>
+        </w:rPr>
+        <w:t xml:space="preserve"> amosmakokha084@gmail.com</w:t>
+      </w:r>
+      <w:r>
+        <w:rPr>
+          <w:sz w:val="36"/>
+          <w:szCs w:val="36"/>
+        </w:rPr>
+        <w:br/>
+      </w:r>
+      <w:r>
+        <w:rPr>
+          <w:b/>
+          <w:bCs/>
+          <w:sz w:val="36"/>
+          <w:szCs w:val="36"/>
+        </w:rPr>
+        <w:t>WhatsApp:</w:t>
+      </w:r>
+      <w:r>
+        <w:rPr>
+          <w:sz w:val="36"/>
+          <w:szCs w:val="36"/>
+        </w:rPr>
+        <w:t xml:space="preserve"> +254 740 231657</w:t>
       </w:r>
     </w:p>
     <w:sectPr>
@@ -5708,7 +4592,7 @@
 </file>
 
 <file path=word/numbering.xml><?xml version="1.0" encoding="utf-8"?>
-<w:numbering xmlns:wpc="http://schemas.microsoft.com/office/word/2010/wordprocessingCanvas" xmlns:cx="http://schemas.microsoft.com/office/drawing/2014/chartex" xmlns:cx1="http://schemas.microsoft.com/office/drawing/2015/9/8/chartex" xmlns:cx2="http://schemas.microsoft.com/office/drawing/2015/10/21/chartex" xmlns:cx3="http://schemas.microsoft.com/office/drawing/2016/5/9/chartex" xmlns:cx4="http://schemas.microsoft.com/office/drawing/2016/5/10/chartex" xmlns:cx5="http://schemas.microsoft.com/office/drawing/2016/5/11/chartex" xmlns:cx6="http://schemas.microsoft.com/office/drawing/2016/5/12/chartex" xmlns:cx7="http://schemas.microsoft.com/office/drawing/2016/5/13/chartex" xmlns:cx8="http://schemas.microsoft.com/office/drawing/2016/5/14/chartex" xmlns:mc="http://schemas.openxmlformats.org/markup-compatibility/2006" xmlns:aink="http://schemas.microsoft.com/office/drawing/2016/ink" xmlns:am3d="http://schemas.microsoft.com/office/drawing/2017/model3d" xmlns:o="urn:schemas-microsoft-com:office:office" xmlns:oel="http://schemas.microsoft.com/office/2019/extlst" xmlns:r="http://schemas.openxmlformats.org/officeDocument/2006/relationships" xmlns:m="http://schemas.openxmlformats.org/officeDocument/2006/math" xmlns:v="urn:schemas-microsoft-com:vml" xmlns:wp14="http://schemas.microsoft.com/office/word/2010/wordprocessingDrawing" xmlns:wp="http://schemas.openxmlformats.org/drawingml/2006/wordprocessingDrawing" xmlns:w10="urn:schemas-microsoft-com:office:word" xmlns:w="http://schemas.openxmlformats.org/wordprocessingml/2006/main" xmlns:w14="http://schemas.microsoft.com/office/word/2010/wordml" xmlns:w15="http://schemas.microsoft.com/office/word/2012/wordml" xmlns:w16cex="http://schemas.microsoft.com/office/word/2018/wordml/cex" xmlns:w16cid="http://schemas.microsoft.com/office/word/2016/wordml/cid" xmlns:w16="http://schemas.microsoft.com/office/word/2018/wordml" xmlns:w16du="http://schemas.microsoft.com/office/word/2023/wordml/word16du" xmlns:w16sdtdh="http://schemas.microsoft.com/office/word/2020/wordml/sdtdatahash" xmlns:w16se="http://schemas.microsoft.com/office/word/2015/wordml/symex" xmlns:wpg="http://schemas.microsoft.com/office/word/2010/wordprocessingGroup" xmlns:wpi="http://schemas.microsoft.com/office/word/2010/wordprocessingInk" xmlns:wne="http://schemas.microsoft.com/office/word/2006/wordml" xmlns:wps="http://schemas.microsoft.com/office/word/2010/wordprocessingShape" mc:Ignorable="w14 w15 w16se w16cid w16 w16cex w16sdtdh w16du wp14">
+<w:numbering xmlns:wpc="http://schemas.microsoft.com/office/word/2010/wordprocessingCanvas" xmlns:cx="http://schemas.microsoft.com/office/drawing/2014/chartex" xmlns:cx1="http://schemas.microsoft.com/office/drawing/2015/9/8/chartex" xmlns:cx2="http://schemas.microsoft.com/office/drawing/2015/10/21/chartex" xmlns:cx3="http://schemas.microsoft.com/office/drawing/2016/5/9/chartex" xmlns:cx4="http://schemas.microsoft.com/office/drawing/2016/5/10/chartex" xmlns:cx5="http://schemas.microsoft.com/office/drawing/2016/5/11/chartex" xmlns:cx6="http://schemas.microsoft.com/office/drawing/2016/5/12/chartex" xmlns:cx7="http://schemas.microsoft.com/office/drawing/2016/5/13/chartex" xmlns:cx8="http://schemas.microsoft.com/office/drawing/2016/5/14/chartex" xmlns:mc="http://schemas.openxmlformats.org/markup-compatibility/2006" xmlns:aink="http://schemas.microsoft.com/office/drawing/2016/ink" xmlns:am3d="http://schemas.microsoft.com/office/drawing/2017/model3d" xmlns:o="urn:schemas-microsoft-com:office:office" xmlns:oel="http://schemas.microsoft.com/office/2019/extlst" xmlns:r="http://schemas.openxmlformats.org/officeDocument/2006/relationships" xmlns:m="http://schemas.openxmlformats.org/officeDocument/2006/math" xmlns:v="urn:schemas-microsoft-com:vml" xmlns:wp14="http://schemas.microsoft.com/office/word/2010/wordprocessingDrawing" xmlns:wp="http://schemas.openxmlformats.org/drawingml/2006/wordprocessingDrawing" xmlns:w10="urn:schemas-microsoft-com:office:word" xmlns:w="http://schemas.openxmlformats.org/wordprocessingml/2006/main" xmlns:w14="http://schemas.microsoft.com/office/word/2010/wordml" xmlns:w15="http://schemas.microsoft.com/office/word/2012/wordml" xmlns:w16cex="http://schemas.microsoft.com/office/word/2018/wordml/cex" xmlns:w16cid="http://schemas.microsoft.com/office/word/2016/wordml/cid" xmlns:w16="http://schemas.microsoft.com/office/word/2018/wordml" xmlns:w16du="http://schemas.microsoft.com/office/word/2023/wordml/word16du" xmlns:w16sdtdh="http://schemas.microsoft.com/office/word/2020/wordml/sdtdatahash" xmlns:w16sdtfl="http://schemas.microsoft.com/office/word/2024/wordml/sdtformatlock" xmlns:w16se="http://schemas.microsoft.com/office/word/2015/wordml/symex" xmlns:wpg="http://schemas.microsoft.com/office/word/2010/wordprocessingGroup" xmlns:wpi="http://schemas.microsoft.com/office/word/2010/wordprocessingInk" xmlns:wne="http://schemas.microsoft.com/office/word/2006/wordml" xmlns:wps="http://schemas.microsoft.com/office/word/2010/wordprocessingShape" mc:Ignorable="w14 w15 w16se w16cid w16 w16cex w16sdtdh w16sdtfl w16du wp14">
   <w:abstractNum w:abstractNumId="0" w15:restartNumberingAfterBreak="0">
     <w:nsid w:val="319A166D"/>
     <w:multiLevelType w:val="multilevel"/>
@@ -6321,7 +5205,7 @@
 </file>
 
 <file path=word/styles.xml><?xml version="1.0" encoding="utf-8"?>
-<w:styles xmlns:mc="http://schemas.openxmlformats.org/markup-compatibility/2006" xmlns:r="http://schemas.openxmlformats.org/officeDocument/2006/relationships" xmlns:w="http://schemas.openxmlformats.org/wordprocessingml/2006/main" xmlns:w14="http://schemas.microsoft.com/office/word/2010/wordml" xmlns:w15="http://schemas.microsoft.com/office/word/2012/wordml" xmlns:w16cex="http://schemas.microsoft.com/office/word/2018/wordml/cex" xmlns:w16cid="http://schemas.microsoft.com/office/word/2016/wordml/cid" xmlns:w16="http://schemas.microsoft.com/office/word/2018/wordml" xmlns:w16du="http://schemas.microsoft.com/office/word/2023/wordml/word16du" xmlns:w16sdtdh="http://schemas.microsoft.com/office/word/2020/wordml/sdtdatahash" xmlns:w16se="http://schemas.microsoft.com/office/word/2015/wordml/symex" mc:Ignorable="w14 w15 w16se w16cid w16 w16cex w16sdtdh w16du">
+<w:styles xmlns:mc="http://schemas.openxmlformats.org/markup-compatibility/2006" xmlns:r="http://schemas.openxmlformats.org/officeDocument/2006/relationships" xmlns:w="http://schemas.openxmlformats.org/wordprocessingml/2006/main" xmlns:w14="http://schemas.microsoft.com/office/word/2010/wordml" xmlns:w15="http://schemas.microsoft.com/office/word/2012/wordml" xmlns:w16cex="http://schemas.microsoft.com/office/word/2018/wordml/cex" xmlns:w16cid="http://schemas.microsoft.com/office/word/2016/wordml/cid" xmlns:w16="http://schemas.microsoft.com/office/word/2018/wordml" xmlns:w16du="http://schemas.microsoft.com/office/word/2023/wordml/word16du" xmlns:w16sdtdh="http://schemas.microsoft.com/office/word/2020/wordml/sdtdatahash" xmlns:w16sdtfl="http://schemas.microsoft.com/office/word/2024/wordml/sdtformatlock" xmlns:w16se="http://schemas.microsoft.com/office/word/2015/wordml/symex" mc:Ignorable="w14 w15 w16se w16cid w16 w16cex w16sdtdh w16sdtfl w16du">
   <w:docDefaults>
     <w:rPrDefault>
       <w:rPr>
@@ -6720,7 +5604,7 @@
   <w:style w:type="paragraph" w:default="1" w:styleId="Normal">
     <w:name w:val="Normal"/>
     <w:qFormat/>
-    <w:rsid w:val="009C3B8F"/>
+    <w:rsid w:val="00201465"/>
   </w:style>
   <w:style w:type="paragraph" w:styleId="Heading1">
     <w:name w:val="heading 1"/>

</xml_diff>